<commit_message>
updated report and added images
</commit_message>
<xml_diff>
--- a/lab3/Lab 3 Report.docx
+++ b/lab3/Lab 3 Report.docx
@@ -1,7 +1,210 @@
 
 <file path=word/document.xml><?xml version="1.0" encoding="utf-8"?>
-<w:document xmlns:wpc="http://schemas.microsoft.com/office/word/2010/wordprocessingCanvas" xmlns:cx="http://schemas.microsoft.com/office/drawing/2014/chartex" xmlns:cx1="http://schemas.microsoft.com/office/drawing/2015/9/8/chartex" xmlns:cx2="http://schemas.microsoft.com/office/drawing/2015/10/21/chartex" xmlns:cx3="http://schemas.microsoft.com/office/drawing/2016/5/9/chartex" xmlns:cx4="http://schemas.microsoft.com/office/drawing/2016/5/10/chartex" xmlns:cx5="http://schemas.microsoft.com/office/drawing/2016/5/11/chartex" xmlns:cx6="http://schemas.microsoft.com/office/drawing/2016/5/12/chartex" xmlns:cx7="http://schemas.microsoft.com/office/drawing/2016/5/13/chartex" xmlns:cx8="http://schemas.microsoft.com/office/drawing/2016/5/14/chartex" xmlns:mc="http://schemas.openxmlformats.org/markup-compatibility/2006" xmlns:o="urn:schemas-microsoft-com:office:office" xmlns:r="http://schemas.openxmlformats.org/officeDocument/2006/relationships" xmlns:m="http://schemas.openxmlformats.org/officeDocument/2006/math" xmlns:v="urn:schemas-microsoft-com:vml" xmlns:wp14="http://schemas.microsoft.com/office/word/2010/wordprocessingDrawing" xmlns:wp="http://schemas.openxmlformats.org/drawingml/2006/wordprocessingDrawing" xmlns:w10="urn:schemas-microsoft-com:office:word" xmlns:w="http://schemas.openxmlformats.org/wordprocessingml/2006/main" xmlns:w14="http://schemas.microsoft.com/office/word/2010/wordml" xmlns:w15="http://schemas.microsoft.com/office/word/2012/wordml" xmlns:w16se="http://schemas.microsoft.com/office/word/2015/wordml/symex" xmlns:wpg="http://schemas.microsoft.com/office/word/2010/wordprocessingGroup" xmlns:wpi="http://schemas.microsoft.com/office/word/2010/wordprocessingInk" xmlns:wne="http://schemas.microsoft.com/office/word/2006/wordml" xmlns:wps="http://schemas.microsoft.com/office/word/2010/wordprocessingShape" mc:Ignorable="w14 w15 w16se wp14">
+<w:document xmlns:wpc="http://schemas.microsoft.com/office/word/2010/wordprocessingCanvas" xmlns:mc="http://schemas.openxmlformats.org/markup-compatibility/2006" xmlns:o="urn:schemas-microsoft-com:office:office" xmlns:r="http://schemas.openxmlformats.org/officeDocument/2006/relationships" xmlns:m="http://schemas.openxmlformats.org/officeDocument/2006/math" xmlns:v="urn:schemas-microsoft-com:vml" xmlns:wp14="http://schemas.microsoft.com/office/word/2010/wordprocessingDrawing" xmlns:wp="http://schemas.openxmlformats.org/drawingml/2006/wordprocessingDrawing" xmlns:w10="urn:schemas-microsoft-com:office:word" xmlns:w="http://schemas.openxmlformats.org/wordprocessingml/2006/main" xmlns:w14="http://schemas.microsoft.com/office/word/2010/wordml" xmlns:w15="http://schemas.microsoft.com/office/word/2012/wordml" xmlns:wpg="http://schemas.microsoft.com/office/word/2010/wordprocessingGroup" xmlns:wpi="http://schemas.microsoft.com/office/word/2010/wordprocessingInk" xmlns:wne="http://schemas.microsoft.com/office/word/2006/wordml" xmlns:wps="http://schemas.microsoft.com/office/word/2010/wordprocessingShape" mc:Ignorable="w14 w15 wp14">
   <w:body>
+    <w:p>
+      <w:pPr>
+        <w:spacing w:after="160" w:line="259" w:lineRule="auto"/>
+        <w:rPr>
+          <w:rFonts w:ascii="Cambria Math" w:hAnsi="Cambria Math"/>
+          <w:b/>
+          <w:bCs/>
+          <w:sz w:val="24"/>
+          <w:szCs w:val="24"/>
+        </w:rPr>
+      </w:pPr>
+    </w:p>
+    <w:p>
+      <w:pPr>
+        <w:pStyle w:val="NormalWeb"/>
+        <w:spacing w:before="0" w:beforeAutospacing="0" w:after="200" w:afterAutospacing="0"/>
+        <w:ind w:left="360"/>
+        <w:jc w:val="center"/>
+        <w:rPr>
+          <w:rFonts w:ascii="Cambria" w:hAnsi="Cambria"/>
+          <w:b/>
+          <w:bCs/>
+          <w:color w:val="000000"/>
+        </w:rPr>
+      </w:pPr>
+      <w:r>
+        <w:rPr>
+          <w:rFonts w:ascii="Cambria" w:hAnsi="Cambria"/>
+          <w:b/>
+          <w:bCs/>
+          <w:color w:val="000000"/>
+        </w:rPr>
+        <w:t>Lab 3 – Blackbody and Stellar Spectra</w:t>
+      </w:r>
+    </w:p>
+    <w:p>
+      <w:pPr>
+        <w:pStyle w:val="NormalWeb"/>
+        <w:spacing w:before="0" w:beforeAutospacing="0" w:after="200" w:afterAutospacing="0"/>
+        <w:ind w:left="360"/>
+        <w:jc w:val="center"/>
+      </w:pPr>
+      <w:r>
+        <w:rPr>
+          <w:rFonts w:ascii="Cambria" w:hAnsi="Cambria"/>
+          <w:color w:val="000000"/>
+        </w:rPr>
+        <w:t>Kevin Lehr, Zach Burnett</w:t>
+      </w:r>
+    </w:p>
+    <w:p>
+      <w:pPr>
+        <w:pStyle w:val="NormalWeb"/>
+        <w:spacing w:before="0" w:beforeAutospacing="0" w:after="200" w:afterAutospacing="0"/>
+        <w:ind w:left="360"/>
+        <w:jc w:val="center"/>
+      </w:pPr>
+      <w:r>
+        <w:rPr>
+          <w:rFonts w:ascii="Cambria" w:hAnsi="Cambria"/>
+          <w:color w:val="000000"/>
+        </w:rPr>
+        <w:t>Department of Astronomy, University of Maryland, College Park</w:t>
+      </w:r>
+    </w:p>
+    <w:p>
+      <w:pPr>
+        <w:pStyle w:val="NormalWeb"/>
+        <w:spacing w:before="0" w:beforeAutospacing="0" w:after="200" w:afterAutospacing="0"/>
+        <w:ind w:left="360"/>
+        <w:jc w:val="center"/>
+      </w:pPr>
+      <w:r>
+        <w:rPr>
+          <w:rFonts w:ascii="Cambria" w:hAnsi="Cambria"/>
+          <w:color w:val="000000"/>
+        </w:rPr>
+        <w:t xml:space="preserve">Email: </w:t>
+      </w:r>
+      <w:hyperlink r:id="rId8" w:history="1">
+        <w:r>
+          <w:rPr>
+            <w:rStyle w:val="Hyperlink"/>
+            <w:rFonts w:ascii="Cambria" w:hAnsi="Cambria"/>
+            <w:color w:val="1155CC"/>
+          </w:rPr>
+          <w:t>klehr43@</w:t>
+        </w:r>
+      </w:hyperlink>
+      <w:r>
+        <w:rPr>
+          <w:rFonts w:ascii="Cambria" w:hAnsi="Cambria"/>
+          <w:color w:val="000000"/>
+        </w:rPr>
+        <w:t>umd.edu    ||    Phone: 443-472-5321</w:t>
+      </w:r>
+    </w:p>
+    <w:p>
+      <w:pPr>
+        <w:pStyle w:val="NormalWeb"/>
+        <w:spacing w:before="0" w:beforeAutospacing="0" w:after="200" w:afterAutospacing="0"/>
+        <w:jc w:val="center"/>
+      </w:pPr>
+      <w:r>
+        <w:rPr>
+          <w:rFonts w:ascii="Cambria" w:hAnsi="Cambria"/>
+          <w:color w:val="000000"/>
+        </w:rPr>
+        <w:t>ASTR121 0101 – March 3rd</w:t>
+      </w:r>
+    </w:p>
+    <w:p>
+      <w:pPr>
+        <w:spacing w:after="160" w:line="259" w:lineRule="auto"/>
+        <w:rPr>
+          <w:rFonts w:ascii="Cambria Math" w:hAnsi="Cambria Math"/>
+          <w:b/>
+          <w:bCs/>
+          <w:sz w:val="24"/>
+          <w:szCs w:val="24"/>
+        </w:rPr>
+      </w:pPr>
+    </w:p>
+    <w:p>
+      <w:pPr>
+        <w:pStyle w:val="ListParagraph"/>
+        <w:numPr>
+          <w:ilvl w:val="0"/>
+          <w:numId w:val="1"/>
+        </w:numPr>
+        <w:spacing w:after="160" w:line="259" w:lineRule="auto"/>
+        <w:rPr>
+          <w:rFonts w:ascii="Cambria Math" w:hAnsi="Cambria Math"/>
+          <w:b/>
+          <w:bCs/>
+          <w:sz w:val="24"/>
+          <w:szCs w:val="24"/>
+        </w:rPr>
+      </w:pPr>
+      <w:r>
+        <w:rPr>
+          <w:rFonts w:ascii="Cambria Math" w:hAnsi="Cambria Math"/>
+          <w:b/>
+          <w:bCs/>
+          <w:sz w:val="24"/>
+          <w:szCs w:val="24"/>
+        </w:rPr>
+        <w:t>Abstract</w:t>
+      </w:r>
+    </w:p>
+    <w:p>
+      <w:pPr>
+        <w:spacing w:after="160" w:line="259" w:lineRule="auto"/>
+        <w:ind w:firstLine="270"/>
+        <w:rPr>
+          <w:rFonts w:ascii="Cambria Math" w:hAnsi="Cambria Math"/>
+          <w:b/>
+          <w:bCs/>
+          <w:sz w:val="24"/>
+          <w:szCs w:val="24"/>
+        </w:rPr>
+      </w:pPr>
+      <w:r>
+        <w:rPr>
+          <w:rFonts w:ascii="Cambria Math" w:hAnsi="Cambria Math"/>
+          <w:b/>
+          <w:bCs/>
+          <w:sz w:val="24"/>
+          <w:szCs w:val="24"/>
+        </w:rPr>
+        <w:t>Spectral types of stars approximate their blackbody curves in accordance with Planck’s Law.</w:t>
+      </w:r>
+      <w:r>
+        <w:rPr>
+          <w:rFonts w:ascii="Cambria Math" w:hAnsi="Cambria Math"/>
+          <w:b/>
+          <w:bCs/>
+          <w:sz w:val="24"/>
+          <w:szCs w:val="24"/>
+        </w:rPr>
+        <w:t xml:space="preserve"> We classified normalized spectral data over an arbitrary wavelength range</w:t>
+      </w:r>
+      <w:r>
+        <w:rPr>
+          <w:rFonts w:ascii="Cambria Math" w:hAnsi="Cambria Math"/>
+          <w:b/>
+          <w:bCs/>
+          <w:sz w:val="24"/>
+          <w:szCs w:val="24"/>
+        </w:rPr>
+        <w:t xml:space="preserve"> </w:t>
+      </w:r>
+      <w:r>
+        <w:rPr>
+          <w:rFonts w:ascii="Cambria Math" w:hAnsi="Cambria Math"/>
+          <w:b/>
+          <w:bCs/>
+          <w:sz w:val="24"/>
+          <w:szCs w:val="24"/>
+        </w:rPr>
+        <w:t>by analyzing sum of squares of residual differences in normalized intensity to find the best fit for five unknown stellar spectra.</w:t>
+      </w:r>
+    </w:p>
     <w:p>
       <w:pPr>
         <w:pStyle w:val="ListParagraph"/>
@@ -312,7 +515,7 @@
         <w:ind w:left="0"/>
         <w:contextualSpacing w:val="0"/>
         <w:rPr>
-          <w:rFonts w:ascii="Cambria Math" w:eastAsiaTheme="minorEastAsia" w:hAnsi="Cambria Math"/>
+          <w:rFonts w:ascii="Cambria Math" w:eastAsiaTheme="minorEastAsia" w:hAnsi="Cambria Math" w:hint="eastAsia"/>
           <w:sz w:val="24"/>
           <w:szCs w:val="24"/>
         </w:rPr>
@@ -578,7 +781,7 @@
       <w:pPr>
         <w:jc w:val="both"/>
         <w:rPr>
-          <w:rFonts w:ascii="Cambria Math" w:eastAsiaTheme="minorEastAsia" w:hAnsi="Cambria Math"/>
+          <w:rFonts w:ascii="Cambria Math" w:eastAsiaTheme="minorEastAsia" w:hAnsi="Cambria Math" w:hint="eastAsia"/>
           <w:sz w:val="24"/>
           <w:szCs w:val="24"/>
         </w:rPr>
@@ -818,7 +1021,7 @@
       <w:pPr>
         <w:jc w:val="both"/>
         <w:rPr>
-          <w:rFonts w:ascii="Cambria Math" w:eastAsiaTheme="minorEastAsia" w:hAnsi="Cambria Math"/>
+          <w:rFonts w:ascii="Cambria Math" w:eastAsiaTheme="minorEastAsia" w:hAnsi="Cambria Math" w:hint="eastAsia"/>
           <w:sz w:val="24"/>
           <w:szCs w:val="24"/>
         </w:rPr>
@@ -963,7 +1166,7 @@
       <w:pPr>
         <w:jc w:val="both"/>
         <w:rPr>
-          <w:rFonts w:ascii="Cambria Math" w:eastAsiaTheme="minorEastAsia" w:hAnsi="Cambria Math"/>
+          <w:rFonts w:ascii="Cambria Math" w:eastAsiaTheme="minorEastAsia" w:hAnsi="Cambria Math" w:hint="eastAsia"/>
           <w:sz w:val="24"/>
           <w:szCs w:val="24"/>
         </w:rPr>
@@ -1103,7 +1306,7 @@
       <w:pPr>
         <w:jc w:val="both"/>
         <w:rPr>
-          <w:rFonts w:ascii="Cambria Math" w:eastAsiaTheme="minorEastAsia" w:hAnsi="Cambria Math"/>
+          <w:rFonts w:ascii="Cambria Math" w:eastAsiaTheme="minorEastAsia" w:hAnsi="Cambria Math" w:hint="eastAsia"/>
           <w:sz w:val="24"/>
           <w:szCs w:val="24"/>
         </w:rPr>
@@ -1116,6 +1319,7 @@
               <w:sz w:val="24"/>
               <w:szCs w:val="24"/>
             </w:rPr>
+            <w:lastRenderedPageBreak/>
             <m:t>c=299792458</m:t>
           </m:r>
           <m:d>
@@ -1215,17 +1419,7 @@
           <w:sz w:val="24"/>
           <w:szCs w:val="24"/>
         </w:rPr>
-        <w:t>Light leavi</w:t>
-      </w:r>
-      <w:bookmarkStart w:id="0" w:name="_GoBack"/>
-      <w:bookmarkEnd w:id="0"/>
-      <w:r>
-        <w:rPr>
-          <w:rFonts w:ascii="Cambria Math" w:hAnsi="Cambria Math" w:cstheme="majorBidi"/>
-          <w:sz w:val="24"/>
-          <w:szCs w:val="24"/>
-        </w:rPr>
-        <w:t>ng the star shows absorption lines from stellar atmosphere and elemental composition</w:t>
+        <w:t>Light leaving the star shows absorption lines from stellar atmosphere and elemental composition</w:t>
       </w:r>
       <w:r>
         <w:rPr>
@@ -1259,37 +1453,31 @@
           <w:sz w:val="24"/>
           <w:szCs w:val="24"/>
         </w:rPr>
-        <w:t>the first part of this lab, we [</w:t>
+        <w:t xml:space="preserve">the first part of this lab, we </w:t>
       </w:r>
       <w:r>
         <w:rPr>
           <w:rFonts w:ascii="Cambria Math" w:hAnsi="Cambria Math" w:cstheme="majorBidi"/>
-          <w:i/>
-          <w:iCs/>
-          <w:sz w:val="24"/>
-          <w:szCs w:val="24"/>
-        </w:rPr>
-        <w:t xml:space="preserve">give a brief description of what you </w:t>
+          <w:sz w:val="24"/>
+          <w:szCs w:val="24"/>
+        </w:rPr>
+        <w:t>wrote a function to return an ideal blackbody intensity curve</w:t>
       </w:r>
       <w:r>
         <w:rPr>
           <w:rFonts w:ascii="Cambria Math" w:hAnsi="Cambria Math" w:cstheme="majorBidi"/>
-          <w:i/>
-          <w:iCs/>
-          <w:sz w:val="24"/>
-          <w:szCs w:val="24"/>
-        </w:rPr>
-        <w:t>did</w:t>
+          <w:sz w:val="24"/>
+          <w:szCs w:val="24"/>
+        </w:rPr>
+        <w:t xml:space="preserve"> </w:t>
       </w:r>
       <w:r>
         <w:rPr>
           <w:rFonts w:ascii="Cambria Math" w:hAnsi="Cambria Math" w:cstheme="majorBidi"/>
-          <w:i/>
-          <w:iCs/>
-          <w:sz w:val="24"/>
-          <w:szCs w:val="24"/>
-        </w:rPr>
-        <w:t xml:space="preserve"> in part one.</w:t>
+          <w:sz w:val="24"/>
+          <w:szCs w:val="24"/>
+        </w:rPr>
+        <w:t>for a given temperature and set of wavelengths, used that function to plot three spectral curves, and compared an ideal B0 curve to given B0 data.</w:t>
       </w:r>
       <w:r>
         <w:rPr>
@@ -1297,27 +1485,23 @@
           <w:sz w:val="24"/>
           <w:szCs w:val="24"/>
         </w:rPr>
-        <w:t>]  In the second part, we [</w:t>
+        <w:t xml:space="preserve"> In the second part, we </w:t>
       </w:r>
       <w:r>
         <w:rPr>
           <w:rFonts w:ascii="Cambria Math" w:hAnsi="Cambria Math" w:cstheme="majorBidi"/>
-          <w:i/>
-          <w:iCs/>
-          <w:sz w:val="24"/>
-          <w:szCs w:val="24"/>
-        </w:rPr>
-        <w:t>give a brief des</w:t>
+          <w:sz w:val="24"/>
+          <w:szCs w:val="24"/>
+        </w:rPr>
+        <w:t xml:space="preserve">try to classify five unknown spectra by </w:t>
       </w:r>
       <w:r>
         <w:rPr>
           <w:rFonts w:ascii="Cambria Math" w:hAnsi="Cambria Math" w:cstheme="majorBidi"/>
-          <w:i/>
-          <w:iCs/>
-          <w:sz w:val="24"/>
-          <w:szCs w:val="24"/>
-        </w:rPr>
-        <w:t>cription of part two: what you did and how you did it</w:t>
+          <w:sz w:val="24"/>
+          <w:szCs w:val="24"/>
+        </w:rPr>
+        <w:t>analyzing smallest sum of square residuals between the unknown spectral data and the known spectral standards</w:t>
       </w:r>
       <w:r>
         <w:rPr>
@@ -1325,142 +1509,8 @@
           <w:sz w:val="24"/>
           <w:szCs w:val="24"/>
         </w:rPr>
-        <w:t>]</w:t>
-      </w:r>
-      <w:r>
-        <w:rPr>
-          <w:rFonts w:ascii="Cambria Math" w:hAnsi="Cambria Math" w:cstheme="majorBidi"/>
-          <w:sz w:val="24"/>
-          <w:szCs w:val="24"/>
-        </w:rPr>
         <w:t>.</w:t>
       </w:r>
-    </w:p>
-    <w:p>
-      <w:pPr>
-        <w:pStyle w:val="ListParagraph"/>
-        <w:ind w:left="270"/>
-        <w:contextualSpacing w:val="0"/>
-        <w:rPr>
-          <w:rFonts w:ascii="Cambria Math" w:hAnsi="Cambria Math"/>
-          <w:b/>
-          <w:bCs/>
-          <w:sz w:val="24"/>
-          <w:szCs w:val="24"/>
-        </w:rPr>
-      </w:pPr>
-    </w:p>
-    <w:p>
-      <w:pPr>
-        <w:pStyle w:val="ListParagraph"/>
-        <w:ind w:left="270"/>
-        <w:contextualSpacing w:val="0"/>
-        <w:rPr>
-          <w:rFonts w:ascii="Cambria Math" w:hAnsi="Cambria Math"/>
-          <w:b/>
-          <w:bCs/>
-          <w:sz w:val="24"/>
-          <w:szCs w:val="24"/>
-        </w:rPr>
-      </w:pPr>
-    </w:p>
-    <w:p>
-      <w:pPr>
-        <w:pStyle w:val="ListParagraph"/>
-        <w:ind w:left="270"/>
-        <w:contextualSpacing w:val="0"/>
-        <w:rPr>
-          <w:rFonts w:ascii="Cambria Math" w:hAnsi="Cambria Math"/>
-          <w:b/>
-          <w:bCs/>
-          <w:sz w:val="24"/>
-          <w:szCs w:val="24"/>
-        </w:rPr>
-      </w:pPr>
-    </w:p>
-    <w:p>
-      <w:pPr>
-        <w:pStyle w:val="ListParagraph"/>
-        <w:ind w:left="270"/>
-        <w:contextualSpacing w:val="0"/>
-        <w:rPr>
-          <w:rFonts w:ascii="Cambria Math" w:hAnsi="Cambria Math"/>
-          <w:b/>
-          <w:bCs/>
-          <w:sz w:val="24"/>
-          <w:szCs w:val="24"/>
-        </w:rPr>
-      </w:pPr>
-    </w:p>
-    <w:p>
-      <w:pPr>
-        <w:pStyle w:val="ListParagraph"/>
-        <w:ind w:left="270"/>
-        <w:contextualSpacing w:val="0"/>
-        <w:rPr>
-          <w:rFonts w:ascii="Cambria Math" w:hAnsi="Cambria Math"/>
-          <w:b/>
-          <w:bCs/>
-          <w:sz w:val="24"/>
-          <w:szCs w:val="24"/>
-        </w:rPr>
-      </w:pPr>
-    </w:p>
-    <w:p>
-      <w:pPr>
-        <w:pStyle w:val="ListParagraph"/>
-        <w:ind w:left="270"/>
-        <w:contextualSpacing w:val="0"/>
-        <w:rPr>
-          <w:rFonts w:ascii="Cambria Math" w:hAnsi="Cambria Math"/>
-          <w:b/>
-          <w:bCs/>
-          <w:sz w:val="24"/>
-          <w:szCs w:val="24"/>
-        </w:rPr>
-      </w:pPr>
-    </w:p>
-    <w:p>
-      <w:pPr>
-        <w:pStyle w:val="ListParagraph"/>
-        <w:ind w:left="270"/>
-        <w:contextualSpacing w:val="0"/>
-        <w:rPr>
-          <w:rFonts w:ascii="Cambria Math" w:hAnsi="Cambria Math"/>
-          <w:b/>
-          <w:bCs/>
-          <w:sz w:val="24"/>
-          <w:szCs w:val="24"/>
-        </w:rPr>
-      </w:pPr>
-    </w:p>
-    <w:p>
-      <w:pPr>
-        <w:pStyle w:val="ListParagraph"/>
-        <w:ind w:left="270"/>
-        <w:contextualSpacing w:val="0"/>
-        <w:rPr>
-          <w:rFonts w:ascii="Cambria Math" w:hAnsi="Cambria Math"/>
-          <w:b/>
-          <w:bCs/>
-          <w:sz w:val="24"/>
-          <w:szCs w:val="24"/>
-        </w:rPr>
-      </w:pPr>
-    </w:p>
-    <w:p>
-      <w:pPr>
-        <w:pStyle w:val="ListParagraph"/>
-        <w:ind w:left="270"/>
-        <w:contextualSpacing w:val="0"/>
-        <w:rPr>
-          <w:rFonts w:ascii="Cambria Math" w:hAnsi="Cambria Math"/>
-          <w:b/>
-          <w:bCs/>
-          <w:sz w:val="24"/>
-          <w:szCs w:val="24"/>
-        </w:rPr>
-      </w:pPr>
     </w:p>
     <w:p>
       <w:pPr>
@@ -1596,65 +1646,55 @@
           <w:sz w:val="24"/>
           <w:szCs w:val="24"/>
         </w:rPr>
-        <w:t xml:space="preserve"> temperatures [</w:t>
-      </w:r>
-      <w:r>
-        <w:rPr>
-          <w:rFonts w:ascii="Cambria Math" w:hAnsi="Cambria Math"/>
-          <w:i/>
-          <w:iCs/>
-          <w:sz w:val="24"/>
-          <w:szCs w:val="24"/>
-        </w:rPr>
-        <w:t>report temperatures used</w:t>
-      </w:r>
-      <w:r>
-        <w:rPr>
-          <w:rFonts w:ascii="Cambria Math" w:hAnsi="Cambria Math"/>
-          <w:sz w:val="24"/>
-          <w:szCs w:val="24"/>
-        </w:rPr>
-        <w:t>].  To create this plot, we [</w:t>
-      </w:r>
-      <w:r>
-        <w:rPr>
-          <w:rFonts w:ascii="Cambria Math" w:hAnsi="Cambria Math"/>
-          <w:i/>
-          <w:iCs/>
-          <w:sz w:val="24"/>
-          <w:szCs w:val="24"/>
-        </w:rPr>
-        <w:t xml:space="preserve">describe process of creating the plot (without going into </w:t>
-      </w:r>
-      <w:proofErr w:type="spellStart"/>
-      <w:r>
-        <w:rPr>
-          <w:rFonts w:ascii="Cambria Math" w:hAnsi="Cambria Math"/>
-          <w:i/>
-          <w:iCs/>
-          <w:sz w:val="24"/>
-          <w:szCs w:val="24"/>
-        </w:rPr>
-        <w:t>Matlab</w:t>
-      </w:r>
-      <w:proofErr w:type="spellEnd"/>
-      <w:r>
-        <w:rPr>
-          <w:rFonts w:ascii="Cambria Math" w:hAnsi="Cambria Math"/>
-          <w:i/>
-          <w:iCs/>
-          <w:sz w:val="24"/>
-          <w:szCs w:val="24"/>
-        </w:rPr>
-        <w:t xml:space="preserve"> details); give equations if used</w:t>
-      </w:r>
-      <w:r>
-        <w:rPr>
-          <w:rFonts w:ascii="Cambria Math" w:hAnsi="Cambria Math"/>
-          <w:sz w:val="24"/>
-          <w:szCs w:val="24"/>
-        </w:rPr>
-        <w:t>].  The three curves are shown in Figure 1.</w:t>
+        <w:t xml:space="preserve"> temperatures</w:t>
+      </w:r>
+      <w:r>
+        <w:rPr>
+          <w:rFonts w:ascii="Cambria Math" w:hAnsi="Cambria Math"/>
+          <w:sz w:val="24"/>
+          <w:szCs w:val="24"/>
+        </w:rPr>
+        <w:t xml:space="preserve"> 3750 K, 5800 K, and </w:t>
+      </w:r>
+      <w:r>
+        <w:rPr>
+          <w:rFonts w:ascii="Cambria Math" w:hAnsi="Cambria Math"/>
+          <w:sz w:val="24"/>
+          <w:szCs w:val="24"/>
+        </w:rPr>
+        <w:t>9600</w:t>
+      </w:r>
+      <w:r>
+        <w:rPr>
+          <w:rFonts w:ascii="Cambria Math" w:hAnsi="Cambria Math"/>
+          <w:sz w:val="24"/>
+          <w:szCs w:val="24"/>
+        </w:rPr>
+        <w:t xml:space="preserve"> K respectively</w:t>
+      </w:r>
+      <w:r>
+        <w:rPr>
+          <w:rFonts w:ascii="Cambria Math" w:hAnsi="Cambria Math"/>
+          <w:sz w:val="24"/>
+          <w:szCs w:val="24"/>
+        </w:rPr>
+        <w:t xml:space="preserve">.  To create this plot, we </w:t>
+      </w:r>
+      <w:r>
+        <w:rPr>
+          <w:rFonts w:ascii="Cambria Math" w:hAnsi="Cambria Math"/>
+          <w:sz w:val="24"/>
+          <w:szCs w:val="24"/>
+        </w:rPr>
+        <w:t>applied the Planck function over the space of wavelengths</w:t>
+      </w:r>
+      <w:r>
+        <w:rPr>
+          <w:rFonts w:ascii="Cambria Math" w:hAnsi="Cambria Math"/>
+          <w:sz w:val="24"/>
+          <w:szCs w:val="24"/>
+        </w:rPr>
+        <w:t>.  The three curves are shown in Figure 1.</w:t>
       </w:r>
       <w:r>
         <w:rPr>
@@ -1686,7 +1726,7 @@
         <mc:AlternateContent>
           <mc:Choice Requires="wps">
             <w:drawing>
-              <wp:inline distT="0" distB="0" distL="0" distR="0" wp14:anchorId="010300C7" wp14:editId="145CD72D">
+              <wp:inline distT="0" distB="0" distL="0" distR="0" wp14:anchorId="010300C7" wp14:editId="5155DAF7">
                 <wp:extent cx="3495311" cy="2386940"/>
                 <wp:effectExtent l="19050" t="19050" r="10160" b="13970"/>
                 <wp:docPr id="10" name="Rectangle 10"/>
@@ -1733,6 +1773,68 @@
                           <a:schemeClr val="lt1"/>
                         </a:fontRef>
                       </wps:style>
+                      <wps:txbx>
+                        <w:txbxContent>
+                          <w:p>
+                            <w:pPr>
+                              <w:jc w:val="center"/>
+                            </w:pPr>
+                            <w:r>
+                              <w:rPr>
+                                <w:noProof/>
+                              </w:rPr>
+                              <w:drawing>
+                                <wp:inline distT="0" distB="0" distL="0" distR="0" wp14:anchorId="566CD408" wp14:editId="4363E987">
+                                  <wp:extent cx="3284220" cy="2465277"/>
+                                  <wp:effectExtent l="0" t="0" r="0" b="0"/>
+                                  <wp:docPr id="4" name="Picture 4" descr="B:\Workspaces\MATLAB\UMD_ASTR121_Lab_Spring2017\lab3\part1\three_spectra.png"/>
+                                  <wp:cNvGraphicFramePr>
+                                    <a:graphicFrameLocks xmlns:a="http://schemas.openxmlformats.org/drawingml/2006/main" noChangeAspect="1"/>
+                                  </wp:cNvGraphicFramePr>
+                                  <a:graphic xmlns:a="http://schemas.openxmlformats.org/drawingml/2006/main">
+                                    <a:graphicData uri="http://schemas.openxmlformats.org/drawingml/2006/picture">
+                                      <pic:pic xmlns:pic="http://schemas.openxmlformats.org/drawingml/2006/picture">
+                                        <pic:nvPicPr>
+                                          <pic:cNvPr id="0" name="Picture 8" descr="B:\Workspaces\MATLAB\UMD_ASTR121_Lab_Spring2017\lab3\part1\three_spectra.png"/>
+                                          <pic:cNvPicPr>
+                                            <a:picLocks noChangeAspect="1" noChangeArrowheads="1"/>
+                                          </pic:cNvPicPr>
+                                        </pic:nvPicPr>
+                                        <pic:blipFill>
+                                          <a:blip r:embed="rId9">
+                                            <a:extLst>
+                                              <a:ext uri="{28A0092B-C50C-407E-A947-70E740481C1C}">
+                                                <a14:useLocalDpi xmlns:a14="http://schemas.microsoft.com/office/drawing/2010/main" val="0"/>
+                                              </a:ext>
+                                            </a:extLst>
+                                          </a:blip>
+                                          <a:srcRect/>
+                                          <a:stretch>
+                                            <a:fillRect/>
+                                          </a:stretch>
+                                        </pic:blipFill>
+                                        <pic:spPr bwMode="auto">
+                                          <a:xfrm>
+                                            <a:off x="0" y="0"/>
+                                            <a:ext cx="3284220" cy="2465277"/>
+                                          </a:xfrm>
+                                          <a:prstGeom prst="rect">
+                                            <a:avLst/>
+                                          </a:prstGeom>
+                                          <a:noFill/>
+                                          <a:ln>
+                                            <a:noFill/>
+                                          </a:ln>
+                                        </pic:spPr>
+                                      </pic:pic>
+                                    </a:graphicData>
+                                  </a:graphic>
+                                </wp:inline>
+                              </w:drawing>
+                            </w:r>
+                          </w:p>
+                        </w:txbxContent>
+                      </wps:txbx>
                       <wps:bodyPr rot="0" spcFirstLastPara="0" vertOverflow="overflow" horzOverflow="overflow" vert="horz" wrap="square" lIns="91440" tIns="45720" rIns="91440" bIns="45720" numCol="1" spcCol="0" rtlCol="0" fromWordArt="0" anchor="ctr" anchorCtr="0" forceAA="0" compatLnSpc="1">
                         <a:prstTxWarp prst="textNoShape">
                           <a:avLst/>
@@ -1747,7 +1849,69 @@
           </mc:Choice>
           <mc:Fallback>
             <w:pict>
-              <v:rect w14:anchorId="3EE1FA61" id="Rectangle 10" o:spid="_x0000_s1026" style="width:275.2pt;height:187.95pt;visibility:visible;mso-wrap-style:square;mso-left-percent:-10001;mso-top-percent:-10001;mso-position-horizontal:absolute;mso-position-horizontal-relative:char;mso-position-vertical:absolute;mso-position-vertical-relative:line;mso-left-percent:-10001;mso-top-percent:-10001;v-text-anchor:middle" o:gfxdata="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" fillcolor="#d8d8d8 [2732]" strokecolor="#0d0d0d [3069]" strokeweight="2.25pt">
+              <v:rect w14:anchorId="010300C7" id="Rectangle 10" o:spid="_x0000_s1026" style="width:275.2pt;height:187.95pt;visibility:visible;mso-wrap-style:square;mso-left-percent:-10001;mso-top-percent:-10001;mso-position-horizontal:absolute;mso-position-horizontal-relative:char;mso-position-vertical:absolute;mso-position-vertical-relative:line;mso-left-percent:-10001;mso-top-percent:-10001;v-text-anchor:middle" o:gfxdata="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" fillcolor="#d8d8d8 [2732]" strokecolor="#0d0d0d [3069]" strokeweight="2.25pt">
+                <v:textbox>
+                  <w:txbxContent>
+                    <w:p>
+                      <w:pPr>
+                        <w:jc w:val="center"/>
+                      </w:pPr>
+                      <w:r>
+                        <w:rPr>
+                          <w:noProof/>
+                        </w:rPr>
+                        <w:drawing>
+                          <wp:inline distT="0" distB="0" distL="0" distR="0" wp14:anchorId="566CD408" wp14:editId="4363E987">
+                            <wp:extent cx="3284220" cy="2465277"/>
+                            <wp:effectExtent l="0" t="0" r="0" b="0"/>
+                            <wp:docPr id="4" name="Picture 4" descr="B:\Workspaces\MATLAB\UMD_ASTR121_Lab_Spring2017\lab3\part1\three_spectra.png"/>
+                            <wp:cNvGraphicFramePr>
+                              <a:graphicFrameLocks xmlns:a="http://schemas.openxmlformats.org/drawingml/2006/main" noChangeAspect="1"/>
+                            </wp:cNvGraphicFramePr>
+                            <a:graphic xmlns:a="http://schemas.openxmlformats.org/drawingml/2006/main">
+                              <a:graphicData uri="http://schemas.openxmlformats.org/drawingml/2006/picture">
+                                <pic:pic xmlns:pic="http://schemas.openxmlformats.org/drawingml/2006/picture">
+                                  <pic:nvPicPr>
+                                    <pic:cNvPr id="0" name="Picture 8" descr="B:\Workspaces\MATLAB\UMD_ASTR121_Lab_Spring2017\lab3\part1\three_spectra.png"/>
+                                    <pic:cNvPicPr>
+                                      <a:picLocks noChangeAspect="1" noChangeArrowheads="1"/>
+                                    </pic:cNvPicPr>
+                                  </pic:nvPicPr>
+                                  <pic:blipFill>
+                                    <a:blip r:embed="rId9">
+                                      <a:extLst>
+                                        <a:ext uri="{28A0092B-C50C-407E-A947-70E740481C1C}">
+                                          <a14:useLocalDpi xmlns:a14="http://schemas.microsoft.com/office/drawing/2010/main" val="0"/>
+                                        </a:ext>
+                                      </a:extLst>
+                                    </a:blip>
+                                    <a:srcRect/>
+                                    <a:stretch>
+                                      <a:fillRect/>
+                                    </a:stretch>
+                                  </pic:blipFill>
+                                  <pic:spPr bwMode="auto">
+                                    <a:xfrm>
+                                      <a:off x="0" y="0"/>
+                                      <a:ext cx="3284220" cy="2465277"/>
+                                    </a:xfrm>
+                                    <a:prstGeom prst="rect">
+                                      <a:avLst/>
+                                    </a:prstGeom>
+                                    <a:noFill/>
+                                    <a:ln>
+                                      <a:noFill/>
+                                    </a:ln>
+                                  </pic:spPr>
+                                </pic:pic>
+                              </a:graphicData>
+                            </a:graphic>
+                          </wp:inline>
+                        </w:drawing>
+                      </w:r>
+                    </w:p>
+                  </w:txbxContent>
+                </v:textbox>
                 <w10:anchorlock/>
               </v:rect>
             </w:pict>
@@ -1795,7 +1959,7 @@
         <mc:AlternateContent>
           <mc:Choice Requires="wps">
             <w:drawing>
-              <wp:inline distT="0" distB="0" distL="0" distR="0" wp14:anchorId="05845D0B" wp14:editId="41F2258B">
+              <wp:inline distT="0" distB="0" distL="0" distR="0" wp14:anchorId="05845D0B" wp14:editId="70B878CC">
                 <wp:extent cx="3495311" cy="2386940"/>
                 <wp:effectExtent l="19050" t="19050" r="10160" b="13970"/>
                 <wp:docPr id="2" name="Rectangle 2"/>
@@ -1842,6 +2006,68 @@
                           <a:schemeClr val="lt1"/>
                         </a:fontRef>
                       </wps:style>
+                      <wps:txbx>
+                        <w:txbxContent>
+                          <w:p>
+                            <w:pPr>
+                              <w:jc w:val="center"/>
+                            </w:pPr>
+                            <w:r>
+                              <w:rPr>
+                                <w:noProof/>
+                              </w:rPr>
+                              <w:drawing>
+                                <wp:inline distT="0" distB="0" distL="0" distR="0" wp14:anchorId="6FFF11E2" wp14:editId="21CDCFCB">
+                                  <wp:extent cx="3284220" cy="2465277"/>
+                                  <wp:effectExtent l="0" t="0" r="0" b="0"/>
+                                  <wp:docPr id="3" name="Picture 3" descr="B:\Workspaces\MATLAB\UMD_ASTR121_Lab_Spring2017\lab3\part1\b0.png"/>
+                                  <wp:cNvGraphicFramePr>
+                                    <a:graphicFrameLocks xmlns:a="http://schemas.openxmlformats.org/drawingml/2006/main" noChangeAspect="1"/>
+                                  </wp:cNvGraphicFramePr>
+                                  <a:graphic xmlns:a="http://schemas.openxmlformats.org/drawingml/2006/main">
+                                    <a:graphicData uri="http://schemas.openxmlformats.org/drawingml/2006/picture">
+                                      <pic:pic xmlns:pic="http://schemas.openxmlformats.org/drawingml/2006/picture">
+                                        <pic:nvPicPr>
+                                          <pic:cNvPr id="0" name="Picture 7" descr="B:\Workspaces\MATLAB\UMD_ASTR121_Lab_Spring2017\lab3\part1\b0.png"/>
+                                          <pic:cNvPicPr>
+                                            <a:picLocks noChangeAspect="1" noChangeArrowheads="1"/>
+                                          </pic:cNvPicPr>
+                                        </pic:nvPicPr>
+                                        <pic:blipFill>
+                                          <a:blip r:embed="rId10">
+                                            <a:extLst>
+                                              <a:ext uri="{28A0092B-C50C-407E-A947-70E740481C1C}">
+                                                <a14:useLocalDpi xmlns:a14="http://schemas.microsoft.com/office/drawing/2010/main" val="0"/>
+                                              </a:ext>
+                                            </a:extLst>
+                                          </a:blip>
+                                          <a:srcRect/>
+                                          <a:stretch>
+                                            <a:fillRect/>
+                                          </a:stretch>
+                                        </pic:blipFill>
+                                        <pic:spPr bwMode="auto">
+                                          <a:xfrm>
+                                            <a:off x="0" y="0"/>
+                                            <a:ext cx="3284220" cy="2465277"/>
+                                          </a:xfrm>
+                                          <a:prstGeom prst="rect">
+                                            <a:avLst/>
+                                          </a:prstGeom>
+                                          <a:noFill/>
+                                          <a:ln>
+                                            <a:noFill/>
+                                          </a:ln>
+                                        </pic:spPr>
+                                      </pic:pic>
+                                    </a:graphicData>
+                                  </a:graphic>
+                                </wp:inline>
+                              </w:drawing>
+                            </w:r>
+                          </w:p>
+                        </w:txbxContent>
+                      </wps:txbx>
                       <wps:bodyPr rot="0" spcFirstLastPara="0" vertOverflow="overflow" horzOverflow="overflow" vert="horz" wrap="square" lIns="91440" tIns="45720" rIns="91440" bIns="45720" numCol="1" spcCol="0" rtlCol="0" fromWordArt="0" anchor="ctr" anchorCtr="0" forceAA="0" compatLnSpc="1">
                         <a:prstTxWarp prst="textNoShape">
                           <a:avLst/>
@@ -1856,7 +2082,69 @@
           </mc:Choice>
           <mc:Fallback>
             <w:pict>
-              <v:rect w14:anchorId="007FFC05" id="Rectangle 2" o:spid="_x0000_s1026" style="width:275.2pt;height:187.95pt;visibility:visible;mso-wrap-style:square;mso-left-percent:-10001;mso-top-percent:-10001;mso-position-horizontal:absolute;mso-position-horizontal-relative:char;mso-position-vertical:absolute;mso-position-vertical-relative:line;mso-left-percent:-10001;mso-top-percent:-10001;v-text-anchor:middle" o:gfxdata="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" fillcolor="#d8d8d8 [2732]" strokecolor="#0d0d0d [3069]" strokeweight="2.25pt">
+              <v:rect w14:anchorId="05845D0B" id="Rectangle 2" o:spid="_x0000_s1027" style="width:275.2pt;height:187.95pt;visibility:visible;mso-wrap-style:square;mso-left-percent:-10001;mso-top-percent:-10001;mso-position-horizontal:absolute;mso-position-horizontal-relative:char;mso-position-vertical:absolute;mso-position-vertical-relative:line;mso-left-percent:-10001;mso-top-percent:-10001;v-text-anchor:middle" o:gfxdata="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" fillcolor="#d8d8d8 [2732]" strokecolor="#0d0d0d [3069]" strokeweight="2.25pt">
+                <v:textbox>
+                  <w:txbxContent>
+                    <w:p>
+                      <w:pPr>
+                        <w:jc w:val="center"/>
+                      </w:pPr>
+                      <w:r>
+                        <w:rPr>
+                          <w:noProof/>
+                        </w:rPr>
+                        <w:drawing>
+                          <wp:inline distT="0" distB="0" distL="0" distR="0" wp14:anchorId="6FFF11E2" wp14:editId="21CDCFCB">
+                            <wp:extent cx="3284220" cy="2465277"/>
+                            <wp:effectExtent l="0" t="0" r="0" b="0"/>
+                            <wp:docPr id="3" name="Picture 3" descr="B:\Workspaces\MATLAB\UMD_ASTR121_Lab_Spring2017\lab3\part1\b0.png"/>
+                            <wp:cNvGraphicFramePr>
+                              <a:graphicFrameLocks xmlns:a="http://schemas.openxmlformats.org/drawingml/2006/main" noChangeAspect="1"/>
+                            </wp:cNvGraphicFramePr>
+                            <a:graphic xmlns:a="http://schemas.openxmlformats.org/drawingml/2006/main">
+                              <a:graphicData uri="http://schemas.openxmlformats.org/drawingml/2006/picture">
+                                <pic:pic xmlns:pic="http://schemas.openxmlformats.org/drawingml/2006/picture">
+                                  <pic:nvPicPr>
+                                    <pic:cNvPr id="0" name="Picture 7" descr="B:\Workspaces\MATLAB\UMD_ASTR121_Lab_Spring2017\lab3\part1\b0.png"/>
+                                    <pic:cNvPicPr>
+                                      <a:picLocks noChangeAspect="1" noChangeArrowheads="1"/>
+                                    </pic:cNvPicPr>
+                                  </pic:nvPicPr>
+                                  <pic:blipFill>
+                                    <a:blip r:embed="rId10">
+                                      <a:extLst>
+                                        <a:ext uri="{28A0092B-C50C-407E-A947-70E740481C1C}">
+                                          <a14:useLocalDpi xmlns:a14="http://schemas.microsoft.com/office/drawing/2010/main" val="0"/>
+                                        </a:ext>
+                                      </a:extLst>
+                                    </a:blip>
+                                    <a:srcRect/>
+                                    <a:stretch>
+                                      <a:fillRect/>
+                                    </a:stretch>
+                                  </pic:blipFill>
+                                  <pic:spPr bwMode="auto">
+                                    <a:xfrm>
+                                      <a:off x="0" y="0"/>
+                                      <a:ext cx="3284220" cy="2465277"/>
+                                    </a:xfrm>
+                                    <a:prstGeom prst="rect">
+                                      <a:avLst/>
+                                    </a:prstGeom>
+                                    <a:noFill/>
+                                    <a:ln>
+                                      <a:noFill/>
+                                    </a:ln>
+                                  </pic:spPr>
+                                </pic:pic>
+                              </a:graphicData>
+                            </a:graphic>
+                          </wp:inline>
+                        </w:drawing>
+                      </w:r>
+                    </w:p>
+                  </w:txbxContent>
+                </v:textbox>
                 <w10:anchorlock/>
               </v:rect>
             </w:pict>
@@ -1948,7 +2236,55 @@
           <w:sz w:val="24"/>
           <w:szCs w:val="24"/>
         </w:rPr>
-        <w:t xml:space="preserve"> to classify five unknown stars.  To do this, we first [</w:t>
+        <w:t xml:space="preserve"> to classify five unknown stars.  To do this, we first</w:t>
+      </w:r>
+      <w:r>
+        <w:rPr>
+          <w:rFonts w:ascii="Cambria Math" w:hAnsi="Cambria Math"/>
+          <w:sz w:val="24"/>
+          <w:szCs w:val="24"/>
+        </w:rPr>
+        <w:t xml:space="preserve"> analyzed the spectra and their closest matches visually</w:t>
+      </w:r>
+      <w:r>
+        <w:rPr>
+          <w:rFonts w:ascii="Cambria Math" w:hAnsi="Cambria Math"/>
+          <w:sz w:val="24"/>
+          <w:szCs w:val="24"/>
+        </w:rPr>
+        <w:t xml:space="preserve">.  </w:t>
+      </w:r>
+      <w:r>
+        <w:rPr>
+          <w:rFonts w:ascii="Cambria Math" w:hAnsi="Cambria Math"/>
+          <w:sz w:val="24"/>
+          <w:szCs w:val="24"/>
+        </w:rPr>
+        <w:t xml:space="preserve">The spectra of </w:t>
+      </w:r>
+      <w:r>
+        <w:rPr>
+          <w:rFonts w:ascii="Cambria Math" w:hAnsi="Cambria Math"/>
+          <w:sz w:val="24"/>
+          <w:szCs w:val="24"/>
+        </w:rPr>
+        <w:t xml:space="preserve">Unknown 1 </w:t>
+      </w:r>
+      <w:r>
+        <w:rPr>
+          <w:rFonts w:ascii="Cambria Math" w:hAnsi="Cambria Math"/>
+          <w:sz w:val="24"/>
+          <w:szCs w:val="24"/>
+        </w:rPr>
+        <w:t>and</w:t>
+      </w:r>
+      <w:r>
+        <w:rPr>
+          <w:rFonts w:ascii="Cambria Math" w:hAnsi="Cambria Math"/>
+          <w:sz w:val="24"/>
+          <w:szCs w:val="24"/>
+        </w:rPr>
+        <w:t xml:space="preserve"> its two closest standards, [</w:t>
       </w:r>
       <w:r>
         <w:rPr>
@@ -1958,76 +2294,6 @@
           <w:sz w:val="24"/>
           <w:szCs w:val="24"/>
         </w:rPr>
-        <w:t xml:space="preserve">describe how you determined the two closest </w:t>
-      </w:r>
-      <w:r>
-        <w:rPr>
-          <w:rFonts w:ascii="Cambria Math" w:hAnsi="Cambria Math"/>
-          <w:i/>
-          <w:iCs/>
-          <w:sz w:val="24"/>
-          <w:szCs w:val="24"/>
-        </w:rPr>
-        <w:t>known</w:t>
-      </w:r>
-      <w:r>
-        <w:rPr>
-          <w:rFonts w:ascii="Cambria Math" w:hAnsi="Cambria Math"/>
-          <w:i/>
-          <w:iCs/>
-          <w:sz w:val="24"/>
-          <w:szCs w:val="24"/>
-        </w:rPr>
-        <w:t xml:space="preserve"> spectra.  Explain what characteristics you used to identify them</w:t>
-      </w:r>
-      <w:r>
-        <w:rPr>
-          <w:rFonts w:ascii="Cambria Math" w:hAnsi="Cambria Math"/>
-          <w:sz w:val="24"/>
-          <w:szCs w:val="24"/>
-        </w:rPr>
-        <w:t xml:space="preserve">].  </w:t>
-      </w:r>
-      <w:r>
-        <w:rPr>
-          <w:rFonts w:ascii="Cambria Math" w:hAnsi="Cambria Math"/>
-          <w:sz w:val="24"/>
-          <w:szCs w:val="24"/>
-        </w:rPr>
-        <w:t xml:space="preserve">The spectra of </w:t>
-      </w:r>
-      <w:r>
-        <w:rPr>
-          <w:rFonts w:ascii="Cambria Math" w:hAnsi="Cambria Math"/>
-          <w:sz w:val="24"/>
-          <w:szCs w:val="24"/>
-        </w:rPr>
-        <w:t xml:space="preserve">Unknown 1 </w:t>
-      </w:r>
-      <w:r>
-        <w:rPr>
-          <w:rFonts w:ascii="Cambria Math" w:hAnsi="Cambria Math"/>
-          <w:sz w:val="24"/>
-          <w:szCs w:val="24"/>
-        </w:rPr>
-        <w:t>and</w:t>
-      </w:r>
-      <w:r>
-        <w:rPr>
-          <w:rFonts w:ascii="Cambria Math" w:hAnsi="Cambria Math"/>
-          <w:sz w:val="24"/>
-          <w:szCs w:val="24"/>
-        </w:rPr>
-        <w:t xml:space="preserve"> its two closest standards, [</w:t>
-      </w:r>
-      <w:r>
-        <w:rPr>
-          <w:rFonts w:ascii="Cambria Math" w:hAnsi="Cambria Math"/>
-          <w:i/>
-          <w:iCs/>
-          <w:sz w:val="24"/>
-          <w:szCs w:val="24"/>
-        </w:rPr>
         <w:t>list standards</w:t>
       </w:r>
       <w:r>
@@ -2052,7 +2318,17 @@
           <w:sz w:val="24"/>
           <w:szCs w:val="24"/>
         </w:rPr>
-        <w:t xml:space="preserve">.  After narrowing it down to two standards, we determined which </w:t>
+        <w:t>.  After narrowing it down to two stand</w:t>
+      </w:r>
+      <w:bookmarkStart w:id="0" w:name="_GoBack"/>
+      <w:bookmarkEnd w:id="0"/>
+      <w:r>
+        <w:rPr>
+          <w:rFonts w:ascii="Cambria Math" w:hAnsi="Cambria Math"/>
+          <w:sz w:val="24"/>
+          <w:szCs w:val="24"/>
+        </w:rPr>
+        <w:t xml:space="preserve">ards, we determined which </w:t>
       </w:r>
       <w:r>
         <w:rPr>
@@ -2185,7 +2461,7 @@
               </wp:inline>
             </w:drawing>
           </mc:Choice>
-          <mc:Fallback>
+          <mc:Fallback xmlns:cx="http://schemas.microsoft.com/office/drawing/2014/chartex" xmlns:cx1="http://schemas.microsoft.com/office/drawing/2015/9/8/chartex" xmlns:cx2="http://schemas.microsoft.com/office/drawing/2015/10/21/chartex" xmlns:cx3="http://schemas.microsoft.com/office/drawing/2016/5/9/chartex" xmlns:cx4="http://schemas.microsoft.com/office/drawing/2016/5/10/chartex" xmlns:cx5="http://schemas.microsoft.com/office/drawing/2016/5/11/chartex" xmlns:cx6="http://schemas.microsoft.com/office/drawing/2016/5/12/chartex" xmlns:cx7="http://schemas.microsoft.com/office/drawing/2016/5/13/chartex" xmlns:cx8="http://schemas.microsoft.com/office/drawing/2016/5/14/chartex" xmlns:w16se="http://schemas.microsoft.com/office/word/2015/wordml/symex">
             <w:pict>
               <v:rect w14:anchorId="41BB3FDA" id="Rectangle 11" o:spid="_x0000_s1026" style="width:272.1pt;height:185.8pt;visibility:visible;mso-wrap-style:square;mso-left-percent:-10001;mso-top-percent:-10001;mso-position-horizontal:absolute;mso-position-horizontal-relative:char;mso-position-vertical:absolute;mso-position-vertical-relative:line;mso-left-percent:-10001;mso-top-percent:-10001;v-text-anchor:middle" o:gfxdata="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" fillcolor="#d8d8d8 [2732]" strokecolor="#0d0d0d [3069]" strokeweight="2.25pt">
                 <w10:anchorlock/>
@@ -2332,7 +2608,23 @@
           <w:sz w:val="24"/>
           <w:szCs w:val="24"/>
         </w:rPr>
-        <w:t xml:space="preserve"> unknown star, we compared their residuals and their sums of squares.  To find the residuals of an unknown </w:t>
+        <w:t xml:space="preserve"> unknown star, we compared their residuals and their sums of squares.  To find the residuals of an unknown spectra and a standard, we </w:t>
+      </w:r>
+      <w:r>
+        <w:rPr>
+          <w:rFonts w:ascii="Cambria Math" w:hAnsi="Cambria Math"/>
+          <w:sz w:val="24"/>
+          <w:szCs w:val="24"/>
+        </w:rPr>
+        <w:t>calculated the overall residuals</w:t>
+      </w:r>
+      <w:r>
+        <w:rPr>
+          <w:rFonts w:ascii="Cambria Math" w:hAnsi="Cambria Math"/>
+          <w:sz w:val="24"/>
+          <w:szCs w:val="24"/>
+        </w:rPr>
+        <w:t xml:space="preserve"> as the difference between known </w:t>
       </w:r>
       <w:r>
         <w:rPr>
@@ -2341,35 +2633,31 @@
           <w:szCs w:val="24"/>
         </w:rPr>
         <w:lastRenderedPageBreak/>
-        <w:t>spectra and a standard, we [</w:t>
-      </w:r>
-      <w:r>
-        <w:rPr>
-          <w:rFonts w:ascii="Cambria Math" w:hAnsi="Cambria Math"/>
-          <w:i/>
-          <w:iCs/>
-          <w:sz w:val="24"/>
-          <w:szCs w:val="24"/>
-        </w:rPr>
-        <w:t>describe the process of calculating residual and plotting it</w:t>
-      </w:r>
-      <w:r>
-        <w:rPr>
-          <w:rFonts w:ascii="Cambria Math" w:hAnsi="Cambria Math"/>
-          <w:i/>
-          <w:iCs/>
-          <w:sz w:val="24"/>
-          <w:szCs w:val="24"/>
-        </w:rPr>
-        <w:t>; give equations if used</w:t>
-      </w:r>
-      <w:r>
-        <w:rPr>
-          <w:rFonts w:ascii="Cambria Math" w:hAnsi="Cambria Math"/>
-          <w:sz w:val="24"/>
-          <w:szCs w:val="24"/>
-        </w:rPr>
-        <w:t>].  The residual</w:t>
+        <w:t>and unknown data</w:t>
+      </w:r>
+      <w:r>
+        <w:rPr>
+          <w:rFonts w:ascii="Cambria Math" w:hAnsi="Cambria Math"/>
+          <w:sz w:val="24"/>
+          <w:szCs w:val="24"/>
+        </w:rPr>
+        <w:t xml:space="preserve"> per wavelength, then minimized the sum of squares to find</w:t>
+      </w:r>
+      <w:r>
+        <w:rPr>
+          <w:rFonts w:ascii="Cambria Math" w:hAnsi="Cambria Math"/>
+          <w:sz w:val="24"/>
+          <w:szCs w:val="24"/>
+        </w:rPr>
+        <w:t xml:space="preserve"> the best match</w:t>
+      </w:r>
+      <w:r>
+        <w:rPr>
+          <w:rFonts w:ascii="Cambria Math" w:hAnsi="Cambria Math"/>
+          <w:sz w:val="24"/>
+          <w:szCs w:val="24"/>
+        </w:rPr>
+        <w:t>.  The residual</w:t>
       </w:r>
       <w:r>
         <w:rPr>
@@ -2552,7 +2840,7 @@
               </wp:inline>
             </w:drawing>
           </mc:Choice>
-          <mc:Fallback>
+          <mc:Fallback xmlns:cx="http://schemas.microsoft.com/office/drawing/2014/chartex" xmlns:cx1="http://schemas.microsoft.com/office/drawing/2015/9/8/chartex" xmlns:cx2="http://schemas.microsoft.com/office/drawing/2015/10/21/chartex" xmlns:cx3="http://schemas.microsoft.com/office/drawing/2016/5/9/chartex" xmlns:cx4="http://schemas.microsoft.com/office/drawing/2016/5/10/chartex" xmlns:cx5="http://schemas.microsoft.com/office/drawing/2016/5/11/chartex" xmlns:cx6="http://schemas.microsoft.com/office/drawing/2016/5/12/chartex" xmlns:cx7="http://schemas.microsoft.com/office/drawing/2016/5/13/chartex" xmlns:cx8="http://schemas.microsoft.com/office/drawing/2016/5/14/chartex" xmlns:w16se="http://schemas.microsoft.com/office/word/2015/wordml/symex">
             <w:pict>
               <v:rect w14:anchorId="07013AE3" id="Rectangle 5" o:spid="_x0000_s1026" style="width:228.75pt;height:156.25pt;visibility:visible;mso-wrap-style:square;mso-left-percent:-10001;mso-top-percent:-10001;mso-position-horizontal:absolute;mso-position-horizontal-relative:char;mso-position-vertical:absolute;mso-position-vertical-relative:line;mso-left-percent:-10001;mso-top-percent:-10001;v-text-anchor:middle" o:gfxdata="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" fillcolor="#d8d8d8 [2732]" strokecolor="#0d0d0d [3069]" strokeweight="2.25pt">
                 <w10:anchorlock/>
@@ -2668,35 +2956,23 @@
           <w:sz w:val="24"/>
           <w:szCs w:val="24"/>
         </w:rPr>
-        <w:t>To quantify how well a standard fit an unknown spectrum, we [</w:t>
-      </w:r>
-      <w:r>
-        <w:rPr>
-          <w:rFonts w:ascii="Cambria Math" w:hAnsi="Cambria Math"/>
-          <w:i/>
-          <w:iCs/>
-          <w:sz w:val="24"/>
-          <w:szCs w:val="24"/>
-        </w:rPr>
-        <w:t>explain use of sum of squares to compare</w:t>
-      </w:r>
-      <w:r>
-        <w:rPr>
-          <w:rFonts w:ascii="Cambria Math" w:hAnsi="Cambria Math"/>
-          <w:i/>
-          <w:iCs/>
-          <w:sz w:val="24"/>
-          <w:szCs w:val="24"/>
-        </w:rPr>
-        <w:t>; give equations if used</w:t>
-      </w:r>
-      <w:r>
-        <w:rPr>
-          <w:rFonts w:ascii="Cambria Math" w:hAnsi="Cambria Math"/>
-          <w:sz w:val="24"/>
-          <w:szCs w:val="24"/>
-        </w:rPr>
-        <w:t>].  The sum of squares for the potential standards for unknown one were [</w:t>
+        <w:t xml:space="preserve">To quantify how well a standard fit an unknown spectrum, we </w:t>
+      </w:r>
+      <w:r>
+        <w:rPr>
+          <w:rFonts w:ascii="Cambria Math" w:hAnsi="Cambria Math"/>
+          <w:sz w:val="24"/>
+          <w:szCs w:val="24"/>
+        </w:rPr>
+        <w:t>found the sum of squared residuals per series</w:t>
+      </w:r>
+      <w:r>
+        <w:rPr>
+          <w:rFonts w:ascii="Cambria Math" w:hAnsi="Cambria Math"/>
+          <w:sz w:val="24"/>
+          <w:szCs w:val="24"/>
+        </w:rPr>
+        <w:t>.  The sum of squares for the potential standards for unknown one were [</w:t>
       </w:r>
       <w:r>
         <w:rPr>
@@ -3423,29 +3699,11 @@
           <w:sz w:val="24"/>
           <w:szCs w:val="24"/>
         </w:rPr>
-        <w:t>[</w:t>
-      </w:r>
-      <w:r>
-        <w:rPr>
-          <w:rFonts w:ascii="Cambria Math" w:hAnsi="Cambria Math"/>
-          <w:i/>
-          <w:iCs/>
-          <w:sz w:val="24"/>
-          <w:szCs w:val="24"/>
-        </w:rPr>
-        <w:t>Complete the discussion section on your own, as well as the cover page, abstract, and appendices</w:t>
-      </w:r>
-      <w:r>
-        <w:rPr>
-          <w:rFonts w:ascii="Cambria Math" w:hAnsi="Cambria Math"/>
-          <w:sz w:val="24"/>
-          <w:szCs w:val="24"/>
-        </w:rPr>
-        <w:t>]</w:t>
+        <w:t>Qualitative analysis of the spectra proved to be more time consuming and less accurate in the long run than a quantitative minimization of the sum of squares of residual differences.</w:t>
       </w:r>
     </w:p>
     <w:sectPr>
-      <w:footerReference w:type="default" r:id="rId8"/>
+      <w:footerReference w:type="default" r:id="rId11"/>
       <w:type w:val="continuous"/>
       <w:pgSz w:w="12240" w:h="15840"/>
       <w:pgMar w:top="1440" w:right="1440" w:bottom="1440" w:left="1440" w:header="720" w:footer="720" w:gutter="0"/>
@@ -3457,7 +3715,7 @@
 </file>
 
 <file path=word/endnotes.xml><?xml version="1.0" encoding="utf-8"?>
-<w:endnotes xmlns:wpc="http://schemas.microsoft.com/office/word/2010/wordprocessingCanvas" xmlns:cx="http://schemas.microsoft.com/office/drawing/2014/chartex" xmlns:cx1="http://schemas.microsoft.com/office/drawing/2015/9/8/chartex" xmlns:cx2="http://schemas.microsoft.com/office/drawing/2015/10/21/chartex" xmlns:cx3="http://schemas.microsoft.com/office/drawing/2016/5/9/chartex" xmlns:cx4="http://schemas.microsoft.com/office/drawing/2016/5/10/chartex" xmlns:cx5="http://schemas.microsoft.com/office/drawing/2016/5/11/chartex" xmlns:cx6="http://schemas.microsoft.com/office/drawing/2016/5/12/chartex" xmlns:cx7="http://schemas.microsoft.com/office/drawing/2016/5/13/chartex" xmlns:cx8="http://schemas.microsoft.com/office/drawing/2016/5/14/chartex" xmlns:mc="http://schemas.openxmlformats.org/markup-compatibility/2006" xmlns:o="urn:schemas-microsoft-com:office:office" xmlns:r="http://schemas.openxmlformats.org/officeDocument/2006/relationships" xmlns:m="http://schemas.openxmlformats.org/officeDocument/2006/math" xmlns:v="urn:schemas-microsoft-com:vml" xmlns:wp14="http://schemas.microsoft.com/office/word/2010/wordprocessingDrawing" xmlns:wp="http://schemas.openxmlformats.org/drawingml/2006/wordprocessingDrawing" xmlns:w10="urn:schemas-microsoft-com:office:word" xmlns:w="http://schemas.openxmlformats.org/wordprocessingml/2006/main" xmlns:w14="http://schemas.microsoft.com/office/word/2010/wordml" xmlns:w15="http://schemas.microsoft.com/office/word/2012/wordml" xmlns:w16se="http://schemas.microsoft.com/office/word/2015/wordml/symex" xmlns:wpg="http://schemas.microsoft.com/office/word/2010/wordprocessingGroup" xmlns:wpi="http://schemas.microsoft.com/office/word/2010/wordprocessingInk" xmlns:wne="http://schemas.microsoft.com/office/word/2006/wordml" xmlns:wps="http://schemas.microsoft.com/office/word/2010/wordprocessingShape" mc:Ignorable="w14 w15 w16se wp14">
+<w:endnotes xmlns:wpc="http://schemas.microsoft.com/office/word/2010/wordprocessingCanvas" xmlns:mc="http://schemas.openxmlformats.org/markup-compatibility/2006" xmlns:o="urn:schemas-microsoft-com:office:office" xmlns:r="http://schemas.openxmlformats.org/officeDocument/2006/relationships" xmlns:m="http://schemas.openxmlformats.org/officeDocument/2006/math" xmlns:v="urn:schemas-microsoft-com:vml" xmlns:wp14="http://schemas.microsoft.com/office/word/2010/wordprocessingDrawing" xmlns:wp="http://schemas.openxmlformats.org/drawingml/2006/wordprocessingDrawing" xmlns:w10="urn:schemas-microsoft-com:office:word" xmlns:w="http://schemas.openxmlformats.org/wordprocessingml/2006/main" xmlns:w14="http://schemas.microsoft.com/office/word/2010/wordml" xmlns:w15="http://schemas.microsoft.com/office/word/2012/wordml" xmlns:wpg="http://schemas.microsoft.com/office/word/2010/wordprocessingGroup" xmlns:wpi="http://schemas.microsoft.com/office/word/2010/wordprocessingInk" xmlns:wne="http://schemas.microsoft.com/office/word/2006/wordml" xmlns:wps="http://schemas.microsoft.com/office/word/2010/wordprocessingShape" mc:Ignorable="w14 w15 wp14">
   <w:endnote w:type="separator" w:id="-1">
     <w:p>
       <w:pPr>
@@ -3482,7 +3740,7 @@
 </file>
 
 <file path=word/footer1.xml><?xml version="1.0" encoding="utf-8"?>
-<w:ftr xmlns:wpc="http://schemas.microsoft.com/office/word/2010/wordprocessingCanvas" xmlns:cx="http://schemas.microsoft.com/office/drawing/2014/chartex" xmlns:cx1="http://schemas.microsoft.com/office/drawing/2015/9/8/chartex" xmlns:cx2="http://schemas.microsoft.com/office/drawing/2015/10/21/chartex" xmlns:cx3="http://schemas.microsoft.com/office/drawing/2016/5/9/chartex" xmlns:cx4="http://schemas.microsoft.com/office/drawing/2016/5/10/chartex" xmlns:cx5="http://schemas.microsoft.com/office/drawing/2016/5/11/chartex" xmlns:cx6="http://schemas.microsoft.com/office/drawing/2016/5/12/chartex" xmlns:cx7="http://schemas.microsoft.com/office/drawing/2016/5/13/chartex" xmlns:cx8="http://schemas.microsoft.com/office/drawing/2016/5/14/chartex" xmlns:mc="http://schemas.openxmlformats.org/markup-compatibility/2006" xmlns:o="urn:schemas-microsoft-com:office:office" xmlns:r="http://schemas.openxmlformats.org/officeDocument/2006/relationships" xmlns:m="http://schemas.openxmlformats.org/officeDocument/2006/math" xmlns:v="urn:schemas-microsoft-com:vml" xmlns:wp14="http://schemas.microsoft.com/office/word/2010/wordprocessingDrawing" xmlns:wp="http://schemas.openxmlformats.org/drawingml/2006/wordprocessingDrawing" xmlns:w10="urn:schemas-microsoft-com:office:word" xmlns:w="http://schemas.openxmlformats.org/wordprocessingml/2006/main" xmlns:w14="http://schemas.microsoft.com/office/word/2010/wordml" xmlns:w15="http://schemas.microsoft.com/office/word/2012/wordml" xmlns:w16se="http://schemas.microsoft.com/office/word/2015/wordml/symex" xmlns:wpg="http://schemas.microsoft.com/office/word/2010/wordprocessingGroup" xmlns:wpi="http://schemas.microsoft.com/office/word/2010/wordprocessingInk" xmlns:wne="http://schemas.microsoft.com/office/word/2006/wordml" xmlns:wps="http://schemas.microsoft.com/office/word/2010/wordprocessingShape" mc:Ignorable="w14 w15 w16se wp14">
+<w:ftr xmlns:wpc="http://schemas.microsoft.com/office/word/2010/wordprocessingCanvas" xmlns:mc="http://schemas.openxmlformats.org/markup-compatibility/2006" xmlns:o="urn:schemas-microsoft-com:office:office" xmlns:r="http://schemas.openxmlformats.org/officeDocument/2006/relationships" xmlns:m="http://schemas.openxmlformats.org/officeDocument/2006/math" xmlns:v="urn:schemas-microsoft-com:vml" xmlns:wp14="http://schemas.microsoft.com/office/word/2010/wordprocessingDrawing" xmlns:wp="http://schemas.openxmlformats.org/drawingml/2006/wordprocessingDrawing" xmlns:w10="urn:schemas-microsoft-com:office:word" xmlns:w="http://schemas.openxmlformats.org/wordprocessingml/2006/main" xmlns:w14="http://schemas.microsoft.com/office/word/2010/wordml" xmlns:w15="http://schemas.microsoft.com/office/word/2012/wordml" xmlns:wpg="http://schemas.microsoft.com/office/word/2010/wordprocessingGroup" xmlns:wpi="http://schemas.microsoft.com/office/word/2010/wordprocessingInk" xmlns:wne="http://schemas.microsoft.com/office/word/2006/wordml" xmlns:wps="http://schemas.microsoft.com/office/word/2010/wordprocessingShape" mc:Ignorable="w14 w15 wp14">
   <w:p>
     <w:pPr>
       <w:pStyle w:val="Footer"/>
@@ -3514,7 +3772,7 @@
 </file>
 
 <file path=word/footnotes.xml><?xml version="1.0" encoding="utf-8"?>
-<w:footnotes xmlns:wpc="http://schemas.microsoft.com/office/word/2010/wordprocessingCanvas" xmlns:cx="http://schemas.microsoft.com/office/drawing/2014/chartex" xmlns:cx1="http://schemas.microsoft.com/office/drawing/2015/9/8/chartex" xmlns:cx2="http://schemas.microsoft.com/office/drawing/2015/10/21/chartex" xmlns:cx3="http://schemas.microsoft.com/office/drawing/2016/5/9/chartex" xmlns:cx4="http://schemas.microsoft.com/office/drawing/2016/5/10/chartex" xmlns:cx5="http://schemas.microsoft.com/office/drawing/2016/5/11/chartex" xmlns:cx6="http://schemas.microsoft.com/office/drawing/2016/5/12/chartex" xmlns:cx7="http://schemas.microsoft.com/office/drawing/2016/5/13/chartex" xmlns:cx8="http://schemas.microsoft.com/office/drawing/2016/5/14/chartex" xmlns:mc="http://schemas.openxmlformats.org/markup-compatibility/2006" xmlns:o="urn:schemas-microsoft-com:office:office" xmlns:r="http://schemas.openxmlformats.org/officeDocument/2006/relationships" xmlns:m="http://schemas.openxmlformats.org/officeDocument/2006/math" xmlns:v="urn:schemas-microsoft-com:vml" xmlns:wp14="http://schemas.microsoft.com/office/word/2010/wordprocessingDrawing" xmlns:wp="http://schemas.openxmlformats.org/drawingml/2006/wordprocessingDrawing" xmlns:w10="urn:schemas-microsoft-com:office:word" xmlns:w="http://schemas.openxmlformats.org/wordprocessingml/2006/main" xmlns:w14="http://schemas.microsoft.com/office/word/2010/wordml" xmlns:w15="http://schemas.microsoft.com/office/word/2012/wordml" xmlns:w16se="http://schemas.microsoft.com/office/word/2015/wordml/symex" xmlns:wpg="http://schemas.microsoft.com/office/word/2010/wordprocessingGroup" xmlns:wpi="http://schemas.microsoft.com/office/word/2010/wordprocessingInk" xmlns:wne="http://schemas.microsoft.com/office/word/2006/wordml" xmlns:wps="http://schemas.microsoft.com/office/word/2010/wordprocessingShape" mc:Ignorable="w14 w15 w16se wp14">
+<w:footnotes xmlns:wpc="http://schemas.microsoft.com/office/word/2010/wordprocessingCanvas" xmlns:mc="http://schemas.openxmlformats.org/markup-compatibility/2006" xmlns:o="urn:schemas-microsoft-com:office:office" xmlns:r="http://schemas.openxmlformats.org/officeDocument/2006/relationships" xmlns:m="http://schemas.openxmlformats.org/officeDocument/2006/math" xmlns:v="urn:schemas-microsoft-com:vml" xmlns:wp14="http://schemas.microsoft.com/office/word/2010/wordprocessingDrawing" xmlns:wp="http://schemas.openxmlformats.org/drawingml/2006/wordprocessingDrawing" xmlns:w10="urn:schemas-microsoft-com:office:word" xmlns:w="http://schemas.openxmlformats.org/wordprocessingml/2006/main" xmlns:w14="http://schemas.microsoft.com/office/word/2010/wordml" xmlns:w15="http://schemas.microsoft.com/office/word/2012/wordml" xmlns:wpg="http://schemas.microsoft.com/office/word/2010/wordprocessingGroup" xmlns:wpi="http://schemas.microsoft.com/office/word/2010/wordprocessingInk" xmlns:wne="http://schemas.microsoft.com/office/word/2006/wordml" xmlns:wps="http://schemas.microsoft.com/office/word/2010/wordprocessingShape" mc:Ignorable="w14 w15 wp14">
   <w:footnote w:type="separator" w:id="-1">
     <w:p>
       <w:pPr>
@@ -3539,7 +3797,7 @@
 </file>
 
 <file path=word/numbering.xml><?xml version="1.0" encoding="utf-8"?>
-<w:numbering xmlns:wpc="http://schemas.microsoft.com/office/word/2010/wordprocessingCanvas" xmlns:cx="http://schemas.microsoft.com/office/drawing/2014/chartex" xmlns:cx1="http://schemas.microsoft.com/office/drawing/2015/9/8/chartex" xmlns:cx2="http://schemas.microsoft.com/office/drawing/2015/10/21/chartex" xmlns:cx3="http://schemas.microsoft.com/office/drawing/2016/5/9/chartex" xmlns:cx4="http://schemas.microsoft.com/office/drawing/2016/5/10/chartex" xmlns:cx5="http://schemas.microsoft.com/office/drawing/2016/5/11/chartex" xmlns:cx6="http://schemas.microsoft.com/office/drawing/2016/5/12/chartex" xmlns:cx7="http://schemas.microsoft.com/office/drawing/2016/5/13/chartex" xmlns:cx8="http://schemas.microsoft.com/office/drawing/2016/5/14/chartex" xmlns:mc="http://schemas.openxmlformats.org/markup-compatibility/2006" xmlns:o="urn:schemas-microsoft-com:office:office" xmlns:r="http://schemas.openxmlformats.org/officeDocument/2006/relationships" xmlns:m="http://schemas.openxmlformats.org/officeDocument/2006/math" xmlns:v="urn:schemas-microsoft-com:vml" xmlns:wp14="http://schemas.microsoft.com/office/word/2010/wordprocessingDrawing" xmlns:wp="http://schemas.openxmlformats.org/drawingml/2006/wordprocessingDrawing" xmlns:w10="urn:schemas-microsoft-com:office:word" xmlns:w="http://schemas.openxmlformats.org/wordprocessingml/2006/main" xmlns:w14="http://schemas.microsoft.com/office/word/2010/wordml" xmlns:w15="http://schemas.microsoft.com/office/word/2012/wordml" xmlns:w16se="http://schemas.microsoft.com/office/word/2015/wordml/symex" xmlns:wpg="http://schemas.microsoft.com/office/word/2010/wordprocessingGroup" xmlns:wpi="http://schemas.microsoft.com/office/word/2010/wordprocessingInk" xmlns:wne="http://schemas.microsoft.com/office/word/2006/wordml" xmlns:wps="http://schemas.microsoft.com/office/word/2010/wordprocessingShape" mc:Ignorable="w14 w15 w16se wp14">
+<w:numbering xmlns:wpc="http://schemas.microsoft.com/office/word/2010/wordprocessingCanvas" xmlns:mc="http://schemas.openxmlformats.org/markup-compatibility/2006" xmlns:o="urn:schemas-microsoft-com:office:office" xmlns:r="http://schemas.openxmlformats.org/officeDocument/2006/relationships" xmlns:m="http://schemas.openxmlformats.org/officeDocument/2006/math" xmlns:v="urn:schemas-microsoft-com:vml" xmlns:wp14="http://schemas.microsoft.com/office/word/2010/wordprocessingDrawing" xmlns:wp="http://schemas.openxmlformats.org/drawingml/2006/wordprocessingDrawing" xmlns:w10="urn:schemas-microsoft-com:office:word" xmlns:w="http://schemas.openxmlformats.org/wordprocessingml/2006/main" xmlns:w14="http://schemas.microsoft.com/office/word/2010/wordml" xmlns:w15="http://schemas.microsoft.com/office/word/2012/wordml" xmlns:wpg="http://schemas.microsoft.com/office/word/2010/wordprocessingGroup" xmlns:wpi="http://schemas.microsoft.com/office/word/2010/wordprocessingInk" xmlns:wne="http://schemas.microsoft.com/office/word/2006/wordml" xmlns:wps="http://schemas.microsoft.com/office/word/2010/wordprocessingShape" mc:Ignorable="w14 w15 wp14">
   <w:abstractNum w:abstractNumId="0" w15:restartNumberingAfterBreak="0">
     <w:nsid w:val="1DCF5365"/>
     <w:multiLevelType w:val="hybridMultilevel"/>
@@ -3753,7 +4011,7 @@
 </file>
 
 <file path=word/styles.xml><?xml version="1.0" encoding="utf-8"?>
-<w:styles xmlns:mc="http://schemas.openxmlformats.org/markup-compatibility/2006" xmlns:r="http://schemas.openxmlformats.org/officeDocument/2006/relationships" xmlns:w="http://schemas.openxmlformats.org/wordprocessingml/2006/main" xmlns:w14="http://schemas.microsoft.com/office/word/2010/wordml" xmlns:w15="http://schemas.microsoft.com/office/word/2012/wordml" xmlns:w16se="http://schemas.microsoft.com/office/word/2015/wordml/symex" mc:Ignorable="w14 w15 w16se">
+<w:styles xmlns:mc="http://schemas.openxmlformats.org/markup-compatibility/2006" xmlns:r="http://schemas.openxmlformats.org/officeDocument/2006/relationships" xmlns:w="http://schemas.openxmlformats.org/wordprocessingml/2006/main" xmlns:w14="http://schemas.microsoft.com/office/word/2010/wordml" xmlns:w15="http://schemas.microsoft.com/office/word/2012/wordml" mc:Ignorable="w14 w15">
   <w:docDefaults>
     <w:rPrDefault>
       <w:rPr>
@@ -3769,7 +4027,7 @@
       </w:pPr>
     </w:pPrDefault>
   </w:docDefaults>
-  <w:latentStyles w:defLockedState="0" w:defUIPriority="99" w:defSemiHidden="0" w:defUnhideWhenUsed="0" w:defQFormat="0" w:count="374">
+  <w:latentStyles w:defLockedState="0" w:defUIPriority="99" w:defSemiHidden="0" w:defUnhideWhenUsed="0" w:defQFormat="0" w:count="371">
     <w:lsdException w:name="Normal" w:uiPriority="0" w:qFormat="1"/>
     <w:lsdException w:name="heading 1" w:uiPriority="9" w:qFormat="1"/>
     <w:lsdException w:name="heading 2" w:semiHidden="1" w:uiPriority="9" w:unhideWhenUsed="1" w:qFormat="1"/>
@@ -4132,9 +4390,6 @@
     <w:lsdException w:name="List Table 5 Dark Accent 6" w:uiPriority="50"/>
     <w:lsdException w:name="List Table 6 Colorful Accent 6" w:uiPriority="51"/>
     <w:lsdException w:name="List Table 7 Colorful Accent 6" w:uiPriority="52"/>
-    <w:lsdException w:name="Mention" w:semiHidden="1" w:unhideWhenUsed="1"/>
-    <w:lsdException w:name="Smart Hyperlink" w:semiHidden="1" w:unhideWhenUsed="1"/>
-    <w:lsdException w:name="Hashtag" w:semiHidden="1" w:unhideWhenUsed="1"/>
   </w:latentStyles>
   <w:style w:type="paragraph" w:default="1" w:styleId="Normal">
     <w:name w:val="Normal"/>
@@ -4397,6 +4652,34 @@
     <w:rsid w:val="00AB0491"/>
     <w:rPr>
       <w:color w:val="808080"/>
+    </w:rPr>
+  </w:style>
+  <w:style w:type="paragraph" w:styleId="NormalWeb">
+    <w:name w:val="Normal (Web)"/>
+    <w:basedOn w:val="Normal"/>
+    <w:uiPriority w:val="99"/>
+    <w:semiHidden/>
+    <w:unhideWhenUsed/>
+    <w:rsid w:val="00E66650"/>
+    <w:pPr>
+      <w:spacing w:before="100" w:beforeAutospacing="1" w:after="100" w:afterAutospacing="1" w:line="240" w:lineRule="auto"/>
+    </w:pPr>
+    <w:rPr>
+      <w:rFonts w:ascii="Times New Roman" w:eastAsia="Times New Roman" w:hAnsi="Times New Roman" w:cs="Times New Roman"/>
+      <w:sz w:val="24"/>
+      <w:szCs w:val="24"/>
+    </w:rPr>
+  </w:style>
+  <w:style w:type="character" w:styleId="Hyperlink">
+    <w:name w:val="Hyperlink"/>
+    <w:basedOn w:val="DefaultParagraphFont"/>
+    <w:uiPriority w:val="99"/>
+    <w:semiHidden/>
+    <w:unhideWhenUsed/>
+    <w:rsid w:val="00E66650"/>
+    <w:rPr>
+      <w:color w:val="0000FF"/>
+      <w:u w:val="single"/>
     </w:rPr>
   </w:style>
 </w:styles>
@@ -4668,7 +4951,7 @@
 </file>
 
 <file path=customXml/itemProps1.xml><?xml version="1.0" encoding="utf-8"?>
-<ds:datastoreItem xmlns:ds="http://schemas.openxmlformats.org/officeDocument/2006/customXml" ds:itemID="{4837438D-3E69-4FA0-816F-70A2F5DCD9F1}">
+<ds:datastoreItem xmlns:ds="http://schemas.openxmlformats.org/officeDocument/2006/customXml" ds:itemID="{10F44BB8-AEDB-4F7A-BF3A-8A1EB75B7795}">
   <ds:schemaRefs>
     <ds:schemaRef ds:uri="http://schemas.openxmlformats.org/officeDocument/2006/bibliography"/>
   </ds:schemaRefs>

</xml_diff>

<commit_message>
added plot for report
</commit_message>
<xml_diff>
--- a/lab3/Lab 3 Report.docx
+++ b/lab3/Lab 3 Report.docx
@@ -141,8 +141,6 @@
           <w:szCs w:val="24"/>
         </w:rPr>
       </w:pPr>
-      <w:bookmarkStart w:id="0" w:name="_GoBack"/>
-      <w:bookmarkEnd w:id="0"/>
       <w:r>
         <w:rPr>
           <w:rFonts w:ascii="Cambria Math" w:hAnsi="Cambria Math"/>
@@ -1614,23 +1612,7 @@
           <w:sz w:val="24"/>
           <w:szCs w:val="24"/>
         </w:rPr>
-        <w:t xml:space="preserve"> 3750 K, 5800 K, and </w:t>
-      </w:r>
-      <w:r>
-        <w:rPr>
-          <w:rFonts w:ascii="Cambria Math" w:hAnsi="Cambria Math"/>
-          <w:sz w:val="24"/>
-          <w:szCs w:val="24"/>
-        </w:rPr>
-        <w:t>9600</w:t>
-      </w:r>
-      <w:r>
-        <w:rPr>
-          <w:rFonts w:ascii="Cambria Math" w:hAnsi="Cambria Math"/>
-          <w:sz w:val="24"/>
-          <w:szCs w:val="24"/>
-        </w:rPr>
-        <w:t xml:space="preserve"> K respectively</w:t>
+        <w:t xml:space="preserve"> 3750 K, 5800 K, and 9600 K respectively</w:t>
       </w:r>
       <w:r>
         <w:rPr>
@@ -1686,9 +1668,9 @@
         <mc:AlternateContent>
           <mc:Choice Requires="wps">
             <w:drawing>
-              <wp:inline distT="0" distB="0" distL="0" distR="0" wp14:anchorId="010300C7" wp14:editId="5155DAF7">
-                <wp:extent cx="3495311" cy="2386940"/>
-                <wp:effectExtent l="19050" t="19050" r="10160" b="13970"/>
+              <wp:inline distT="0" distB="0" distL="0" distR="0" wp14:anchorId="010300C7" wp14:editId="0F6A6685">
+                <wp:extent cx="3495311" cy="2611315"/>
+                <wp:effectExtent l="19050" t="19050" r="10160" b="17780"/>
                 <wp:docPr id="10" name="Rectangle 10"/>
                 <wp:cNvGraphicFramePr/>
                 <a:graphic xmlns:a="http://schemas.openxmlformats.org/drawingml/2006/main">
@@ -1698,7 +1680,7 @@
                       <wps:spPr>
                         <a:xfrm>
                           <a:off x="0" y="0"/>
-                          <a:ext cx="3495311" cy="2386940"/>
+                          <a:ext cx="3495311" cy="2611315"/>
                         </a:xfrm>
                         <a:prstGeom prst="rect">
                           <a:avLst/>
@@ -1809,7 +1791,7 @@
           </mc:Choice>
           <mc:Fallback>
             <w:pict>
-              <v:rect w14:anchorId="010300C7" id="Rectangle 10" o:spid="_x0000_s1026" style="width:275.2pt;height:187.95pt;visibility:visible;mso-wrap-style:square;mso-left-percent:-10001;mso-top-percent:-10001;mso-position-horizontal:absolute;mso-position-horizontal-relative:char;mso-position-vertical:absolute;mso-position-vertical-relative:line;mso-left-percent:-10001;mso-top-percent:-10001;v-text-anchor:middle" o:gfxdata="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" fillcolor="#d8d8d8 [2732]" strokecolor="#0d0d0d [3069]" strokeweight="2.25pt">
+              <v:rect w14:anchorId="010300C7" id="Rectangle 10" o:spid="_x0000_s1026" style="width:275.2pt;height:205.6pt;visibility:visible;mso-wrap-style:square;mso-left-percent:-10001;mso-top-percent:-10001;mso-position-horizontal:absolute;mso-position-horizontal-relative:char;mso-position-vertical:absolute;mso-position-vertical-relative:line;mso-left-percent:-10001;mso-top-percent:-10001;v-text-anchor:middle" o:gfxdata="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" fillcolor="#d8d8d8 [2732]" strokecolor="#0d0d0d [3069]" strokeweight="2.25pt">
                 <v:textbox>
                   <w:txbxContent>
                     <w:p>
@@ -1919,9 +1901,9 @@
         <mc:AlternateContent>
           <mc:Choice Requires="wps">
             <w:drawing>
-              <wp:inline distT="0" distB="0" distL="0" distR="0" wp14:anchorId="05845D0B" wp14:editId="70B878CC">
-                <wp:extent cx="3495311" cy="2386940"/>
-                <wp:effectExtent l="19050" t="19050" r="10160" b="13970"/>
+              <wp:inline distT="0" distB="0" distL="0" distR="0" wp14:anchorId="05845D0B" wp14:editId="1A48B032">
+                <wp:extent cx="3495311" cy="2611315"/>
+                <wp:effectExtent l="19050" t="19050" r="10160" b="17780"/>
                 <wp:docPr id="2" name="Rectangle 2"/>
                 <wp:cNvGraphicFramePr/>
                 <a:graphic xmlns:a="http://schemas.openxmlformats.org/drawingml/2006/main">
@@ -1931,7 +1913,7 @@
                       <wps:spPr>
                         <a:xfrm>
                           <a:off x="0" y="0"/>
-                          <a:ext cx="3495311" cy="2386940"/>
+                          <a:ext cx="3495311" cy="2611315"/>
                         </a:xfrm>
                         <a:prstGeom prst="rect">
                           <a:avLst/>
@@ -1977,7 +1959,7 @@
                                 <w:noProof/>
                               </w:rPr>
                               <w:drawing>
-                                <wp:inline distT="0" distB="0" distL="0" distR="0" wp14:anchorId="6FFF11E2" wp14:editId="21CDCFCB">
+                                <wp:inline distT="0" distB="0" distL="0" distR="0" wp14:anchorId="6FFF11E2" wp14:editId="3A0B87D7">
                                   <wp:extent cx="3284220" cy="2465277"/>
                                   <wp:effectExtent l="0" t="0" r="0" b="0"/>
                                   <wp:docPr id="3" name="Picture 3" descr="B:\Workspaces\MATLAB\UMD_ASTR121_Lab_Spring2017\lab3\part1\b0.png"/>
@@ -2042,7 +2024,7 @@
           </mc:Choice>
           <mc:Fallback>
             <w:pict>
-              <v:rect w14:anchorId="05845D0B" id="Rectangle 2" o:spid="_x0000_s1027" style="width:275.2pt;height:187.95pt;visibility:visible;mso-wrap-style:square;mso-left-percent:-10001;mso-top-percent:-10001;mso-position-horizontal:absolute;mso-position-horizontal-relative:char;mso-position-vertical:absolute;mso-position-vertical-relative:line;mso-left-percent:-10001;mso-top-percent:-10001;v-text-anchor:middle" o:gfxdata="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" fillcolor="#d8d8d8 [2732]" strokecolor="#0d0d0d [3069]" strokeweight="2.25pt">
+              <v:rect w14:anchorId="05845D0B" id="Rectangle 2" o:spid="_x0000_s1027" style="width:275.2pt;height:205.6pt;visibility:visible;mso-wrap-style:square;mso-left-percent:-10001;mso-top-percent:-10001;mso-position-horizontal:absolute;mso-position-horizontal-relative:char;mso-position-vertical:absolute;mso-position-vertical-relative:line;mso-left-percent:-10001;mso-top-percent:-10001;v-text-anchor:middle" o:gfxdata="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" fillcolor="#d8d8d8 [2732]" strokecolor="#0d0d0d [3069]" strokeweight="2.25pt">
                 <v:textbox>
                   <w:txbxContent>
                     <w:p>
@@ -2054,7 +2036,7 @@
                           <w:noProof/>
                         </w:rPr>
                         <w:drawing>
-                          <wp:inline distT="0" distB="0" distL="0" distR="0" wp14:anchorId="6FFF11E2" wp14:editId="21CDCFCB">
+                          <wp:inline distT="0" distB="0" distL="0" distR="0" wp14:anchorId="6FFF11E2" wp14:editId="3A0B87D7">
                             <wp:extent cx="3284220" cy="2465277"/>
                             <wp:effectExtent l="0" t="0" r="0" b="0"/>
                             <wp:docPr id="3" name="Picture 3" descr="B:\Workspaces\MATLAB\UMD_ASTR121_Lab_Spring2017\lab3\part1\b0.png"/>
@@ -2244,25 +2226,23 @@
           <w:sz w:val="24"/>
           <w:szCs w:val="24"/>
         </w:rPr>
-        <w:t xml:space="preserve"> its two closest standards, [</w:t>
-      </w:r>
-      <w:r>
-        <w:rPr>
-          <w:rFonts w:ascii="Cambria Math" w:hAnsi="Cambria Math"/>
-          <w:i/>
-          <w:iCs/>
-          <w:sz w:val="24"/>
-          <w:szCs w:val="24"/>
-        </w:rPr>
-        <w:t>list standards</w:t>
-      </w:r>
-      <w:r>
-        <w:rPr>
-          <w:rFonts w:ascii="Cambria Math" w:hAnsi="Cambria Math"/>
-          <w:sz w:val="24"/>
-          <w:szCs w:val="24"/>
-        </w:rPr>
-        <w:t xml:space="preserve">], are shown in Figure </w:t>
+        <w:t xml:space="preserve"> its two closest standards, </w:t>
+      </w:r>
+      <w:r>
+        <w:rPr>
+          <w:rFonts w:ascii="Cambria Math" w:hAnsi="Cambria Math"/>
+          <w:sz w:val="24"/>
+          <w:szCs w:val="24"/>
+        </w:rPr>
+        <w:t>A1 and O5</w:t>
+      </w:r>
+      <w:r>
+        <w:rPr>
+          <w:rFonts w:ascii="Cambria Math" w:hAnsi="Cambria Math"/>
+          <w:sz w:val="24"/>
+          <w:szCs w:val="24"/>
+        </w:rPr>
+        <w:t xml:space="preserve">, are shown in Figure </w:t>
       </w:r>
       <w:r>
         <w:rPr>
@@ -2352,9 +2332,9 @@
         <mc:AlternateContent>
           <mc:Choice Requires="wps">
             <w:drawing>
-              <wp:inline distT="0" distB="0" distL="0" distR="0" wp14:anchorId="72CDF34E" wp14:editId="025B1D57">
-                <wp:extent cx="3455719" cy="2359837"/>
-                <wp:effectExtent l="19050" t="19050" r="11430" b="21590"/>
+              <wp:inline distT="0" distB="0" distL="0" distR="0" wp14:anchorId="72CDF34E" wp14:editId="28605536">
+                <wp:extent cx="3455719" cy="2584938"/>
+                <wp:effectExtent l="19050" t="19050" r="11430" b="25400"/>
                 <wp:docPr id="11" name="Rectangle 11"/>
                 <wp:cNvGraphicFramePr/>
                 <a:graphic xmlns:a="http://schemas.openxmlformats.org/drawingml/2006/main">
@@ -2364,7 +2344,474 @@
                       <wps:spPr>
                         <a:xfrm>
                           <a:off x="0" y="0"/>
-                          <a:ext cx="3455719" cy="2359837"/>
+                          <a:ext cx="3455719" cy="2584938"/>
+                        </a:xfrm>
+                        <a:prstGeom prst="rect">
+                          <a:avLst/>
+                        </a:prstGeom>
+                        <a:solidFill>
+                          <a:schemeClr val="bg1">
+                            <a:lumMod val="85000"/>
+                          </a:schemeClr>
+                        </a:solidFill>
+                        <a:ln w="28575">
+                          <a:solidFill>
+                            <a:schemeClr val="tx1">
+                              <a:lumMod val="95000"/>
+                              <a:lumOff val="5000"/>
+                            </a:schemeClr>
+                          </a:solidFill>
+                        </a:ln>
+                      </wps:spPr>
+                      <wps:style>
+                        <a:lnRef idx="2">
+                          <a:schemeClr val="accent1">
+                            <a:shade val="50000"/>
+                          </a:schemeClr>
+                        </a:lnRef>
+                        <a:fillRef idx="1">
+                          <a:schemeClr val="accent1"/>
+                        </a:fillRef>
+                        <a:effectRef idx="0">
+                          <a:schemeClr val="accent1"/>
+                        </a:effectRef>
+                        <a:fontRef idx="minor">
+                          <a:schemeClr val="lt1"/>
+                        </a:fontRef>
+                      </wps:style>
+                      <wps:txbx>
+                        <w:txbxContent>
+                          <w:p>
+                            <w:pPr>
+                              <w:jc w:val="center"/>
+                            </w:pPr>
+                            <w:r>
+                              <w:rPr>
+                                <w:noProof/>
+                              </w:rPr>
+                              <w:drawing>
+                                <wp:inline distT="0" distB="0" distL="0" distR="0" wp14:anchorId="352E9B5E" wp14:editId="1B57B4BA">
+                                  <wp:extent cx="3244850" cy="2435724"/>
+                                  <wp:effectExtent l="0" t="0" r="0" b="3175"/>
+                                  <wp:docPr id="1" name="Picture 1" descr="B:\Workspaces\MATLAB\UMD_ASTR121_Lab_Spring2017\lab3\part2\unknown_spectra_1.png"/>
+                                  <wp:cNvGraphicFramePr>
+                                    <a:graphicFrameLocks xmlns:a="http://schemas.openxmlformats.org/drawingml/2006/main" noChangeAspect="1"/>
+                                  </wp:cNvGraphicFramePr>
+                                  <a:graphic xmlns:a="http://schemas.openxmlformats.org/drawingml/2006/main">
+                                    <a:graphicData uri="http://schemas.openxmlformats.org/drawingml/2006/picture">
+                                      <pic:pic xmlns:pic="http://schemas.openxmlformats.org/drawingml/2006/picture">
+                                        <pic:nvPicPr>
+                                          <pic:cNvPr id="0" name="Picture 1" descr="B:\Workspaces\MATLAB\UMD_ASTR121_Lab_Spring2017\lab3\part2\unknown_spectra_1.png"/>
+                                          <pic:cNvPicPr>
+                                            <a:picLocks noChangeAspect="1" noChangeArrowheads="1"/>
+                                          </pic:cNvPicPr>
+                                        </pic:nvPicPr>
+                                        <pic:blipFill>
+                                          <a:blip r:embed="rId11">
+                                            <a:extLst>
+                                              <a:ext uri="{28A0092B-C50C-407E-A947-70E740481C1C}">
+                                                <a14:useLocalDpi xmlns:a14="http://schemas.microsoft.com/office/drawing/2010/main" val="0"/>
+                                              </a:ext>
+                                            </a:extLst>
+                                          </a:blip>
+                                          <a:srcRect/>
+                                          <a:stretch>
+                                            <a:fillRect/>
+                                          </a:stretch>
+                                        </pic:blipFill>
+                                        <pic:spPr bwMode="auto">
+                                          <a:xfrm>
+                                            <a:off x="0" y="0"/>
+                                            <a:ext cx="3244850" cy="2435724"/>
+                                          </a:xfrm>
+                                          <a:prstGeom prst="rect">
+                                            <a:avLst/>
+                                          </a:prstGeom>
+                                          <a:noFill/>
+                                          <a:ln>
+                                            <a:noFill/>
+                                          </a:ln>
+                                        </pic:spPr>
+                                      </pic:pic>
+                                    </a:graphicData>
+                                  </a:graphic>
+                                </wp:inline>
+                              </w:drawing>
+                            </w:r>
+                          </w:p>
+                        </w:txbxContent>
+                      </wps:txbx>
+                      <wps:bodyPr rot="0" spcFirstLastPara="0" vertOverflow="overflow" horzOverflow="overflow" vert="horz" wrap="square" lIns="91440" tIns="45720" rIns="91440" bIns="45720" numCol="1" spcCol="0" rtlCol="0" fromWordArt="0" anchor="ctr" anchorCtr="0" forceAA="0" compatLnSpc="1">
+                        <a:prstTxWarp prst="textNoShape">
+                          <a:avLst/>
+                        </a:prstTxWarp>
+                        <a:noAutofit/>
+                      </wps:bodyPr>
+                    </wps:wsp>
+                  </a:graphicData>
+                </a:graphic>
+              </wp:inline>
+            </w:drawing>
+          </mc:Choice>
+          <mc:Fallback>
+            <w:pict>
+              <v:rect w14:anchorId="72CDF34E" id="Rectangle 11" o:spid="_x0000_s1028" style="width:272.1pt;height:203.55pt;visibility:visible;mso-wrap-style:square;mso-left-percent:-10001;mso-top-percent:-10001;mso-position-horizontal:absolute;mso-position-horizontal-relative:char;mso-position-vertical:absolute;mso-position-vertical-relative:line;mso-left-percent:-10001;mso-top-percent:-10001;v-text-anchor:middle" o:gfxdata="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" fillcolor="#d8d8d8 [2732]" strokecolor="#0d0d0d [3069]" strokeweight="2.25pt">
+                <v:textbox>
+                  <w:txbxContent>
+                    <w:p>
+                      <w:pPr>
+                        <w:jc w:val="center"/>
+                      </w:pPr>
+                      <w:r>
+                        <w:rPr>
+                          <w:noProof/>
+                        </w:rPr>
+                        <w:drawing>
+                          <wp:inline distT="0" distB="0" distL="0" distR="0" wp14:anchorId="352E9B5E" wp14:editId="1B57B4BA">
+                            <wp:extent cx="3244850" cy="2435724"/>
+                            <wp:effectExtent l="0" t="0" r="0" b="3175"/>
+                            <wp:docPr id="1" name="Picture 1" descr="B:\Workspaces\MATLAB\UMD_ASTR121_Lab_Spring2017\lab3\part2\unknown_spectra_1.png"/>
+                            <wp:cNvGraphicFramePr>
+                              <a:graphicFrameLocks xmlns:a="http://schemas.openxmlformats.org/drawingml/2006/main" noChangeAspect="1"/>
+                            </wp:cNvGraphicFramePr>
+                            <a:graphic xmlns:a="http://schemas.openxmlformats.org/drawingml/2006/main">
+                              <a:graphicData uri="http://schemas.openxmlformats.org/drawingml/2006/picture">
+                                <pic:pic xmlns:pic="http://schemas.openxmlformats.org/drawingml/2006/picture">
+                                  <pic:nvPicPr>
+                                    <pic:cNvPr id="0" name="Picture 1" descr="B:\Workspaces\MATLAB\UMD_ASTR121_Lab_Spring2017\lab3\part2\unknown_spectra_1.png"/>
+                                    <pic:cNvPicPr>
+                                      <a:picLocks noChangeAspect="1" noChangeArrowheads="1"/>
+                                    </pic:cNvPicPr>
+                                  </pic:nvPicPr>
+                                  <pic:blipFill>
+                                    <a:blip r:embed="rId11">
+                                      <a:extLst>
+                                        <a:ext uri="{28A0092B-C50C-407E-A947-70E740481C1C}">
+                                          <a14:useLocalDpi xmlns:a14="http://schemas.microsoft.com/office/drawing/2010/main" val="0"/>
+                                        </a:ext>
+                                      </a:extLst>
+                                    </a:blip>
+                                    <a:srcRect/>
+                                    <a:stretch>
+                                      <a:fillRect/>
+                                    </a:stretch>
+                                  </pic:blipFill>
+                                  <pic:spPr bwMode="auto">
+                                    <a:xfrm>
+                                      <a:off x="0" y="0"/>
+                                      <a:ext cx="3244850" cy="2435724"/>
+                                    </a:xfrm>
+                                    <a:prstGeom prst="rect">
+                                      <a:avLst/>
+                                    </a:prstGeom>
+                                    <a:noFill/>
+                                    <a:ln>
+                                      <a:noFill/>
+                                    </a:ln>
+                                  </pic:spPr>
+                                </pic:pic>
+                              </a:graphicData>
+                            </a:graphic>
+                          </wp:inline>
+                        </w:drawing>
+                      </w:r>
+                    </w:p>
+                  </w:txbxContent>
+                </v:textbox>
+                <w10:anchorlock/>
+              </v:rect>
+            </w:pict>
+          </mc:Fallback>
+        </mc:AlternateContent>
+      </w:r>
+    </w:p>
+    <w:p>
+      <w:pPr>
+        <w:jc w:val="center"/>
+        <w:rPr>
+          <w:rFonts w:ascii="Cambria Math" w:hAnsi="Cambria Math"/>
+          <w:sz w:val="20"/>
+          <w:szCs w:val="20"/>
+        </w:rPr>
+      </w:pPr>
+      <w:r>
+        <w:rPr>
+          <w:rFonts w:ascii="Cambria Math" w:hAnsi="Cambria Math"/>
+          <w:sz w:val="20"/>
+          <w:szCs w:val="20"/>
+        </w:rPr>
+        <w:t xml:space="preserve">Figure </w:t>
+      </w:r>
+      <w:r>
+        <w:rPr>
+          <w:rFonts w:ascii="Cambria Math" w:hAnsi="Cambria Math"/>
+          <w:sz w:val="20"/>
+          <w:szCs w:val="20"/>
+        </w:rPr>
+        <w:t>3</w:t>
+      </w:r>
+      <w:r>
+        <w:rPr>
+          <w:rFonts w:ascii="Cambria Math" w:hAnsi="Cambria Math"/>
+          <w:sz w:val="20"/>
+          <w:szCs w:val="20"/>
+        </w:rPr>
+        <w:t xml:space="preserve">: Spectra of Unknown 1, </w:t>
+      </w:r>
+      <w:r>
+        <w:rPr>
+          <w:rFonts w:ascii="Cambria Math" w:hAnsi="Cambria Math"/>
+          <w:sz w:val="20"/>
+          <w:szCs w:val="20"/>
+        </w:rPr>
+        <w:t>A1</w:t>
+      </w:r>
+      <w:r>
+        <w:rPr>
+          <w:rFonts w:ascii="Cambria Math" w:hAnsi="Cambria Math"/>
+          <w:sz w:val="20"/>
+          <w:szCs w:val="20"/>
+        </w:rPr>
+        <w:t>,</w:t>
+      </w:r>
+      <w:r>
+        <w:rPr>
+          <w:rFonts w:ascii="Cambria Math" w:hAnsi="Cambria Math"/>
+          <w:sz w:val="20"/>
+          <w:szCs w:val="20"/>
+        </w:rPr>
+        <w:t xml:space="preserve"> </w:t>
+      </w:r>
+      <w:r>
+        <w:rPr>
+          <w:rFonts w:ascii="Cambria Math" w:hAnsi="Cambria Math"/>
+          <w:sz w:val="20"/>
+          <w:szCs w:val="20"/>
+        </w:rPr>
+        <w:t xml:space="preserve">and </w:t>
+      </w:r>
+      <w:r>
+        <w:rPr>
+          <w:rFonts w:ascii="Cambria Math" w:hAnsi="Cambria Math"/>
+          <w:sz w:val="20"/>
+          <w:szCs w:val="20"/>
+        </w:rPr>
+        <w:t>O5</w:t>
+      </w:r>
+    </w:p>
+    <w:p>
+      <w:pPr>
+        <w:pStyle w:val="ListParagraph"/>
+        <w:numPr>
+          <w:ilvl w:val="0"/>
+          <w:numId w:val="1"/>
+        </w:numPr>
+        <w:ind w:left="270" w:hanging="270"/>
+        <w:rPr>
+          <w:rFonts w:ascii="Cambria Math" w:hAnsi="Cambria Math"/>
+          <w:b/>
+          <w:bCs/>
+          <w:sz w:val="24"/>
+          <w:szCs w:val="24"/>
+        </w:rPr>
+      </w:pPr>
+      <w:r>
+        <w:rPr>
+          <w:rFonts w:ascii="Cambria Math" w:hAnsi="Cambria Math"/>
+          <w:b/>
+          <w:bCs/>
+          <w:sz w:val="24"/>
+          <w:szCs w:val="24"/>
+        </w:rPr>
+        <w:t>Analysis</w:t>
+      </w:r>
+    </w:p>
+    <w:p>
+      <w:pPr>
+        <w:ind w:firstLine="360"/>
+        <w:jc w:val="both"/>
+        <w:rPr>
+          <w:rFonts w:ascii="Cambria Math" w:hAnsi="Cambria Math"/>
+          <w:sz w:val="24"/>
+          <w:szCs w:val="24"/>
+        </w:rPr>
+      </w:pPr>
+      <w:r>
+        <w:rPr>
+          <w:rFonts w:ascii="Cambria Math" w:hAnsi="Cambria Math"/>
+          <w:sz w:val="24"/>
+          <w:szCs w:val="24"/>
+        </w:rPr>
+        <w:lastRenderedPageBreak/>
+        <w:t>To determine which of two standards better model</w:t>
+      </w:r>
+      <w:r>
+        <w:rPr>
+          <w:rFonts w:ascii="Cambria Math" w:hAnsi="Cambria Math"/>
+          <w:sz w:val="24"/>
+          <w:szCs w:val="24"/>
+        </w:rPr>
+        <w:t>ed any given</w:t>
+      </w:r>
+      <w:r>
+        <w:rPr>
+          <w:rFonts w:ascii="Cambria Math" w:hAnsi="Cambria Math"/>
+          <w:sz w:val="24"/>
+          <w:szCs w:val="24"/>
+        </w:rPr>
+        <w:t xml:space="preserve"> unknown star, we compared their residuals and their sums of squares.  To find the residuals of an unknown spectra and a standard, we </w:t>
+      </w:r>
+      <w:r>
+        <w:rPr>
+          <w:rFonts w:ascii="Cambria Math" w:hAnsi="Cambria Math"/>
+          <w:sz w:val="24"/>
+          <w:szCs w:val="24"/>
+        </w:rPr>
+        <w:t>calculated the overall residuals as the difference between known and unknown data per wavelength, then minimized the sum of squares to find the best match</w:t>
+      </w:r>
+      <w:r>
+        <w:rPr>
+          <w:rFonts w:ascii="Cambria Math" w:hAnsi="Cambria Math"/>
+          <w:sz w:val="24"/>
+          <w:szCs w:val="24"/>
+        </w:rPr>
+        <w:t>.  The residual</w:t>
+      </w:r>
+      <w:r>
+        <w:rPr>
+          <w:rFonts w:ascii="Cambria Math" w:hAnsi="Cambria Math"/>
+          <w:sz w:val="24"/>
+          <w:szCs w:val="24"/>
+        </w:rPr>
+        <w:t>s of U</w:t>
+      </w:r>
+      <w:r>
+        <w:rPr>
+          <w:rFonts w:ascii="Cambria Math" w:hAnsi="Cambria Math"/>
+          <w:sz w:val="24"/>
+          <w:szCs w:val="24"/>
+        </w:rPr>
+        <w:t xml:space="preserve">nknown 1 and its </w:t>
+      </w:r>
+      <w:r>
+        <w:rPr>
+          <w:rFonts w:ascii="Cambria Math" w:hAnsi="Cambria Math"/>
+          <w:sz w:val="24"/>
+          <w:szCs w:val="24"/>
+        </w:rPr>
+        <w:t>two closest</w:t>
+      </w:r>
+      <w:r>
+        <w:rPr>
+          <w:rFonts w:ascii="Cambria Math" w:hAnsi="Cambria Math"/>
+          <w:sz w:val="24"/>
+          <w:szCs w:val="24"/>
+        </w:rPr>
+        <w:t xml:space="preserve"> standard</w:t>
+      </w:r>
+      <w:r>
+        <w:rPr>
+          <w:rFonts w:ascii="Cambria Math" w:hAnsi="Cambria Math"/>
+          <w:sz w:val="24"/>
+          <w:szCs w:val="24"/>
+        </w:rPr>
+        <w:t>s</w:t>
+      </w:r>
+      <w:r>
+        <w:rPr>
+          <w:rFonts w:ascii="Cambria Math" w:hAnsi="Cambria Math"/>
+          <w:sz w:val="24"/>
+          <w:szCs w:val="24"/>
+        </w:rPr>
+        <w:t>, [</w:t>
+      </w:r>
+      <w:r>
+        <w:rPr>
+          <w:rFonts w:ascii="Cambria Math" w:hAnsi="Cambria Math"/>
+          <w:i/>
+          <w:iCs/>
+          <w:sz w:val="24"/>
+          <w:szCs w:val="24"/>
+        </w:rPr>
+        <w:t>standard x and standard y</w:t>
+      </w:r>
+      <w:r>
+        <w:rPr>
+          <w:rFonts w:ascii="Cambria Math" w:hAnsi="Cambria Math"/>
+          <w:sz w:val="24"/>
+          <w:szCs w:val="24"/>
+        </w:rPr>
+        <w:t xml:space="preserve">], </w:t>
+      </w:r>
+      <w:r>
+        <w:rPr>
+          <w:rFonts w:ascii="Cambria Math" w:hAnsi="Cambria Math"/>
+          <w:sz w:val="24"/>
+          <w:szCs w:val="24"/>
+        </w:rPr>
+        <w:t>are</w:t>
+      </w:r>
+      <w:r>
+        <w:rPr>
+          <w:rFonts w:ascii="Cambria Math" w:hAnsi="Cambria Math"/>
+          <w:sz w:val="24"/>
+          <w:szCs w:val="24"/>
+        </w:rPr>
+        <w:t xml:space="preserve"> shown in Figure </w:t>
+      </w:r>
+      <w:r>
+        <w:rPr>
+          <w:rFonts w:ascii="Cambria Math" w:hAnsi="Cambria Math"/>
+          <w:sz w:val="24"/>
+          <w:szCs w:val="24"/>
+        </w:rPr>
+        <w:t>4</w:t>
+      </w:r>
+      <w:r>
+        <w:rPr>
+          <w:rFonts w:ascii="Cambria Math" w:hAnsi="Cambria Math"/>
+          <w:sz w:val="24"/>
+          <w:szCs w:val="24"/>
+        </w:rPr>
+        <w:t xml:space="preserve">.  </w:t>
+      </w:r>
+    </w:p>
+    <w:p>
+      <w:pPr>
+        <w:jc w:val="center"/>
+        <w:rPr>
+          <w:rFonts w:ascii="Cambria Math" w:hAnsi="Cambria Math"/>
+          <w:i/>
+          <w:iCs/>
+          <w:sz w:val="24"/>
+          <w:szCs w:val="24"/>
+        </w:rPr>
+      </w:pPr>
+      <w:r>
+        <w:rPr>
+          <w:rFonts w:ascii="Cambria Math" w:hAnsi="Cambria Math"/>
+          <w:b/>
+          <w:bCs/>
+          <w:noProof/>
+          <w:sz w:val="24"/>
+          <w:szCs w:val="24"/>
+        </w:rPr>
+        <mc:AlternateContent>
+          <mc:Choice Requires="wps">
+            <w:drawing>
+              <wp:inline distT="0" distB="0" distL="0" distR="0" wp14:anchorId="00140FB1" wp14:editId="2690D29E">
+                <wp:extent cx="3546622" cy="2497016"/>
+                <wp:effectExtent l="19050" t="19050" r="15875" b="17780"/>
+                <wp:docPr id="5" name="Rectangle 5"/>
+                <wp:cNvGraphicFramePr/>
+                <a:graphic xmlns:a="http://schemas.openxmlformats.org/drawingml/2006/main">
+                  <a:graphicData uri="http://schemas.microsoft.com/office/word/2010/wordprocessingShape">
+                    <wps:wsp>
+                      <wps:cNvSpPr/>
+                      <wps:spPr>
+                        <a:xfrm>
+                          <a:off x="0" y="0"/>
+                          <a:ext cx="3546622" cy="2497016"/>
                         </a:xfrm>
                         <a:prstGeom prst="rect">
                           <a:avLst/>
@@ -2411,404 +2858,27 @@
               </wp:inline>
             </w:drawing>
           </mc:Choice>
-          <mc:Fallback xmlns:cx="http://schemas.microsoft.com/office/drawing/2014/chartex" xmlns:cx1="http://schemas.microsoft.com/office/drawing/2015/9/8/chartex" xmlns:cx2="http://schemas.microsoft.com/office/drawing/2015/10/21/chartex" xmlns:cx3="http://schemas.microsoft.com/office/drawing/2016/5/9/chartex" xmlns:cx4="http://schemas.microsoft.com/office/drawing/2016/5/10/chartex" xmlns:cx5="http://schemas.microsoft.com/office/drawing/2016/5/11/chartex" xmlns:cx6="http://schemas.microsoft.com/office/drawing/2016/5/12/chartex" xmlns:cx7="http://schemas.microsoft.com/office/drawing/2016/5/13/chartex" xmlns:cx8="http://schemas.microsoft.com/office/drawing/2016/5/14/chartex" xmlns:w16se="http://schemas.microsoft.com/office/word/2015/wordml/symex">
+          <mc:Fallback>
             <w:pict>
-              <v:rect w14:anchorId="41BB3FDA" id="Rectangle 11" o:spid="_x0000_s1026" style="width:272.1pt;height:185.8pt;visibility:visible;mso-wrap-style:square;mso-left-percent:-10001;mso-top-percent:-10001;mso-position-horizontal:absolute;mso-position-horizontal-relative:char;mso-position-vertical:absolute;mso-position-vertical-relative:line;mso-left-percent:-10001;mso-top-percent:-10001;v-text-anchor:middle" o:gfxdata="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" fillcolor="#d8d8d8 [2732]" strokecolor="#0d0d0d [3069]" strokeweight="2.25pt">
+              <v:rect w14:anchorId="1DFBC67D" id="Rectangle 5" o:spid="_x0000_s1026" style="width:279.25pt;height:196.6pt;visibility:visible;mso-wrap-style:square;mso-left-percent:-10001;mso-top-percent:-10001;mso-position-horizontal:absolute;mso-position-horizontal-relative:char;mso-position-vertical:absolute;mso-position-vertical-relative:line;mso-left-percent:-10001;mso-top-percent:-10001;v-text-anchor:middle" o:gfxdata="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" fillcolor="#d8d8d8 [2732]" strokecolor="#0d0d0d [3069]" strokeweight="2.25pt">
                 <w10:anchorlock/>
               </v:rect>
             </w:pict>
           </mc:Fallback>
         </mc:AlternateContent>
       </w:r>
-    </w:p>
-    <w:p>
-      <w:pPr>
-        <w:jc w:val="center"/>
-        <w:rPr>
-          <w:rFonts w:ascii="Cambria Math" w:hAnsi="Cambria Math"/>
-          <w:sz w:val="20"/>
-          <w:szCs w:val="20"/>
-        </w:rPr>
-      </w:pPr>
-      <w:r>
-        <w:rPr>
-          <w:rFonts w:ascii="Cambria Math" w:hAnsi="Cambria Math"/>
-          <w:sz w:val="20"/>
-          <w:szCs w:val="20"/>
-        </w:rPr>
-        <w:t xml:space="preserve">Figure </w:t>
-      </w:r>
-      <w:r>
-        <w:rPr>
-          <w:rFonts w:ascii="Cambria Math" w:hAnsi="Cambria Math"/>
-          <w:sz w:val="20"/>
-          <w:szCs w:val="20"/>
-        </w:rPr>
-        <w:t>3</w:t>
-      </w:r>
-      <w:r>
-        <w:rPr>
-          <w:rFonts w:ascii="Cambria Math" w:hAnsi="Cambria Math"/>
-          <w:sz w:val="20"/>
-          <w:szCs w:val="20"/>
-        </w:rPr>
-        <w:t>: Spectra of Unknown 1, [</w:t>
-      </w:r>
       <w:r>
         <w:rPr>
           <w:rFonts w:ascii="Cambria Math" w:hAnsi="Cambria Math"/>
           <w:i/>
           <w:iCs/>
-          <w:sz w:val="20"/>
-          <w:szCs w:val="20"/>
-        </w:rPr>
-        <w:t>Standard 1</w:t>
-      </w:r>
-      <w:r>
-        <w:rPr>
-          <w:rFonts w:ascii="Cambria Math" w:hAnsi="Cambria Math"/>
-          <w:sz w:val="20"/>
-          <w:szCs w:val="20"/>
-        </w:rPr>
-        <w:t>]</w:t>
-      </w:r>
-      <w:r>
-        <w:rPr>
-          <w:rFonts w:ascii="Cambria Math" w:hAnsi="Cambria Math"/>
-          <w:sz w:val="20"/>
-          <w:szCs w:val="20"/>
-        </w:rPr>
-        <w:t>, and [</w:t>
-      </w:r>
-      <w:r>
-        <w:rPr>
-          <w:rFonts w:ascii="Cambria Math" w:hAnsi="Cambria Math"/>
-          <w:i/>
-          <w:iCs/>
-          <w:sz w:val="20"/>
-          <w:szCs w:val="20"/>
-        </w:rPr>
-        <w:t>Standard 2</w:t>
-      </w:r>
-      <w:r>
-        <w:rPr>
-          <w:rFonts w:ascii="Cambria Math" w:hAnsi="Cambria Math"/>
-          <w:sz w:val="20"/>
-          <w:szCs w:val="20"/>
-        </w:rPr>
-        <w:t>]</w:t>
-      </w:r>
-    </w:p>
-    <w:p>
-      <w:pPr>
-        <w:pStyle w:val="ListParagraph"/>
-        <w:numPr>
-          <w:ilvl w:val="0"/>
-          <w:numId w:val="1"/>
-        </w:numPr>
-        <w:ind w:left="270" w:hanging="270"/>
-        <w:rPr>
-          <w:rFonts w:ascii="Cambria Math" w:hAnsi="Cambria Math"/>
-          <w:b/>
-          <w:bCs/>
-          <w:sz w:val="24"/>
-          <w:szCs w:val="24"/>
-        </w:rPr>
-      </w:pPr>
-      <w:r>
-        <w:rPr>
-          <w:rFonts w:ascii="Cambria Math" w:hAnsi="Cambria Math"/>
-          <w:b/>
-          <w:bCs/>
-          <w:sz w:val="24"/>
-          <w:szCs w:val="24"/>
-        </w:rPr>
-        <w:t>Analysis</w:t>
-      </w:r>
-    </w:p>
-    <w:p>
-      <w:pPr>
-        <w:ind w:firstLine="360"/>
-        <w:jc w:val="both"/>
-        <w:rPr>
-          <w:rFonts w:ascii="Cambria Math" w:hAnsi="Cambria Math"/>
-          <w:sz w:val="24"/>
-          <w:szCs w:val="24"/>
-        </w:rPr>
-      </w:pPr>
-      <w:r>
-        <w:rPr>
-          <w:rFonts w:ascii="Cambria Math" w:hAnsi="Cambria Math"/>
-          <w:sz w:val="24"/>
-          <w:szCs w:val="24"/>
-        </w:rPr>
-        <w:t>To determine which of two standards better model</w:t>
-      </w:r>
-      <w:r>
-        <w:rPr>
-          <w:rFonts w:ascii="Cambria Math" w:hAnsi="Cambria Math"/>
-          <w:sz w:val="24"/>
-          <w:szCs w:val="24"/>
-        </w:rPr>
-        <w:t>ed any given</w:t>
-      </w:r>
-      <w:r>
-        <w:rPr>
-          <w:rFonts w:ascii="Cambria Math" w:hAnsi="Cambria Math"/>
-          <w:sz w:val="24"/>
-          <w:szCs w:val="24"/>
-        </w:rPr>
-        <w:t xml:space="preserve"> unknown star, we compared their residuals and their sums of squares.  To find the residuals of an unknown spectra and a standard, we </w:t>
-      </w:r>
-      <w:r>
-        <w:rPr>
-          <w:rFonts w:ascii="Cambria Math" w:hAnsi="Cambria Math"/>
-          <w:sz w:val="24"/>
-          <w:szCs w:val="24"/>
-        </w:rPr>
-        <w:t>calculated the overall residuals</w:t>
-      </w:r>
-      <w:r>
-        <w:rPr>
-          <w:rFonts w:ascii="Cambria Math" w:hAnsi="Cambria Math"/>
-          <w:sz w:val="24"/>
-          <w:szCs w:val="24"/>
-        </w:rPr>
-        <w:t xml:space="preserve"> as the difference between known </w:t>
-      </w:r>
-      <w:r>
-        <w:rPr>
-          <w:rFonts w:ascii="Cambria Math" w:hAnsi="Cambria Math"/>
-          <w:sz w:val="24"/>
-          <w:szCs w:val="24"/>
-        </w:rPr>
-        <w:lastRenderedPageBreak/>
-        <w:t>and unknown data</w:t>
-      </w:r>
-      <w:r>
-        <w:rPr>
-          <w:rFonts w:ascii="Cambria Math" w:hAnsi="Cambria Math"/>
-          <w:sz w:val="24"/>
-          <w:szCs w:val="24"/>
-        </w:rPr>
-        <w:t xml:space="preserve"> per wavelength, then minimized the sum of squares to find</w:t>
-      </w:r>
-      <w:r>
-        <w:rPr>
-          <w:rFonts w:ascii="Cambria Math" w:hAnsi="Cambria Math"/>
-          <w:sz w:val="24"/>
-          <w:szCs w:val="24"/>
-        </w:rPr>
-        <w:t xml:space="preserve"> the best match</w:t>
-      </w:r>
-      <w:r>
-        <w:rPr>
-          <w:rFonts w:ascii="Cambria Math" w:hAnsi="Cambria Math"/>
-          <w:sz w:val="24"/>
-          <w:szCs w:val="24"/>
-        </w:rPr>
-        <w:t>.  The residual</w:t>
-      </w:r>
-      <w:r>
-        <w:rPr>
-          <w:rFonts w:ascii="Cambria Math" w:hAnsi="Cambria Math"/>
-          <w:sz w:val="24"/>
-          <w:szCs w:val="24"/>
-        </w:rPr>
-        <w:t>s of U</w:t>
-      </w:r>
-      <w:r>
-        <w:rPr>
-          <w:rFonts w:ascii="Cambria Math" w:hAnsi="Cambria Math"/>
-          <w:sz w:val="24"/>
-          <w:szCs w:val="24"/>
-        </w:rPr>
-        <w:t xml:space="preserve">nknown 1 and its </w:t>
-      </w:r>
-      <w:r>
-        <w:rPr>
-          <w:rFonts w:ascii="Cambria Math" w:hAnsi="Cambria Math"/>
-          <w:sz w:val="24"/>
-          <w:szCs w:val="24"/>
-        </w:rPr>
-        <w:t>two closest</w:t>
-      </w:r>
-      <w:r>
-        <w:rPr>
-          <w:rFonts w:ascii="Cambria Math" w:hAnsi="Cambria Math"/>
-          <w:sz w:val="24"/>
-          <w:szCs w:val="24"/>
-        </w:rPr>
-        <w:t xml:space="preserve"> standard</w:t>
-      </w:r>
-      <w:r>
-        <w:rPr>
-          <w:rFonts w:ascii="Cambria Math" w:hAnsi="Cambria Math"/>
-          <w:sz w:val="24"/>
-          <w:szCs w:val="24"/>
-        </w:rPr>
-        <w:t>s</w:t>
-      </w:r>
-      <w:r>
-        <w:rPr>
-          <w:rFonts w:ascii="Cambria Math" w:hAnsi="Cambria Math"/>
-          <w:sz w:val="24"/>
-          <w:szCs w:val="24"/>
-        </w:rPr>
-        <w:t>, [</w:t>
-      </w:r>
-      <w:r>
-        <w:rPr>
-          <w:rFonts w:ascii="Cambria Math" w:hAnsi="Cambria Math"/>
-          <w:i/>
-          <w:iCs/>
-          <w:sz w:val="24"/>
-          <w:szCs w:val="24"/>
-        </w:rPr>
-        <w:t>standard x and standard y</w:t>
-      </w:r>
-      <w:r>
-        <w:rPr>
-          <w:rFonts w:ascii="Cambria Math" w:hAnsi="Cambria Math"/>
-          <w:sz w:val="24"/>
-          <w:szCs w:val="24"/>
-        </w:rPr>
-        <w:t xml:space="preserve">], </w:t>
-      </w:r>
-      <w:r>
-        <w:rPr>
-          <w:rFonts w:ascii="Cambria Math" w:hAnsi="Cambria Math"/>
-          <w:sz w:val="24"/>
-          <w:szCs w:val="24"/>
-        </w:rPr>
-        <w:t>are</w:t>
-      </w:r>
-      <w:r>
-        <w:rPr>
-          <w:rFonts w:ascii="Cambria Math" w:hAnsi="Cambria Math"/>
-          <w:sz w:val="24"/>
-          <w:szCs w:val="24"/>
-        </w:rPr>
-        <w:t xml:space="preserve"> shown in Figure </w:t>
-      </w:r>
-      <w:r>
-        <w:rPr>
-          <w:rFonts w:ascii="Cambria Math" w:hAnsi="Cambria Math"/>
-          <w:sz w:val="24"/>
-          <w:szCs w:val="24"/>
-        </w:rPr>
-        <w:t>4</w:t>
-      </w:r>
-      <w:r>
-        <w:rPr>
-          <w:rFonts w:ascii="Cambria Math" w:hAnsi="Cambria Math"/>
-          <w:sz w:val="24"/>
-          <w:szCs w:val="24"/>
-        </w:rPr>
-        <w:t xml:space="preserve">.  </w:t>
-      </w:r>
-    </w:p>
-    <w:p>
-      <w:pPr>
-        <w:jc w:val="center"/>
-        <w:rPr>
-          <w:rFonts w:ascii="Cambria Math" w:hAnsi="Cambria Math"/>
-          <w:i/>
-          <w:iCs/>
-          <w:sz w:val="24"/>
-          <w:szCs w:val="24"/>
-        </w:rPr>
-      </w:pPr>
-      <w:r>
-        <w:rPr>
-          <w:rFonts w:ascii="Cambria Math" w:hAnsi="Cambria Math"/>
-          <w:b/>
-          <w:bCs/>
-          <w:noProof/>
-          <w:sz w:val="24"/>
-          <w:szCs w:val="24"/>
-        </w:rPr>
-        <mc:AlternateContent>
-          <mc:Choice Requires="wps">
-            <w:drawing>
-              <wp:inline distT="0" distB="0" distL="0" distR="0" wp14:anchorId="00140FB1" wp14:editId="7893914F">
-                <wp:extent cx="2905125" cy="1984362"/>
-                <wp:effectExtent l="19050" t="19050" r="28575" b="16510"/>
-                <wp:docPr id="5" name="Rectangle 5"/>
-                <wp:cNvGraphicFramePr/>
-                <a:graphic xmlns:a="http://schemas.openxmlformats.org/drawingml/2006/main">
-                  <a:graphicData uri="http://schemas.microsoft.com/office/word/2010/wordprocessingShape">
-                    <wps:wsp>
-                      <wps:cNvSpPr/>
-                      <wps:spPr>
-                        <a:xfrm>
-                          <a:off x="0" y="0"/>
-                          <a:ext cx="2905125" cy="1984362"/>
-                        </a:xfrm>
-                        <a:prstGeom prst="rect">
-                          <a:avLst/>
-                        </a:prstGeom>
-                        <a:solidFill>
-                          <a:schemeClr val="bg1">
-                            <a:lumMod val="85000"/>
-                          </a:schemeClr>
-                        </a:solidFill>
-                        <a:ln w="28575">
-                          <a:solidFill>
-                            <a:schemeClr val="tx1">
-                              <a:lumMod val="95000"/>
-                              <a:lumOff val="5000"/>
-                            </a:schemeClr>
-                          </a:solidFill>
-                        </a:ln>
-                      </wps:spPr>
-                      <wps:style>
-                        <a:lnRef idx="2">
-                          <a:schemeClr val="accent1">
-                            <a:shade val="50000"/>
-                          </a:schemeClr>
-                        </a:lnRef>
-                        <a:fillRef idx="1">
-                          <a:schemeClr val="accent1"/>
-                        </a:fillRef>
-                        <a:effectRef idx="0">
-                          <a:schemeClr val="accent1"/>
-                        </a:effectRef>
-                        <a:fontRef idx="minor">
-                          <a:schemeClr val="lt1"/>
-                        </a:fontRef>
-                      </wps:style>
-                      <wps:bodyPr rot="0" spcFirstLastPara="0" vertOverflow="overflow" horzOverflow="overflow" vert="horz" wrap="square" lIns="91440" tIns="45720" rIns="91440" bIns="45720" numCol="1" spcCol="0" rtlCol="0" fromWordArt="0" anchor="ctr" anchorCtr="0" forceAA="0" compatLnSpc="1">
-                        <a:prstTxWarp prst="textNoShape">
-                          <a:avLst/>
-                        </a:prstTxWarp>
-                        <a:noAutofit/>
-                      </wps:bodyPr>
-                    </wps:wsp>
-                  </a:graphicData>
-                </a:graphic>
-              </wp:inline>
-            </w:drawing>
-          </mc:Choice>
-          <mc:Fallback xmlns:cx="http://schemas.microsoft.com/office/drawing/2014/chartex" xmlns:cx1="http://schemas.microsoft.com/office/drawing/2015/9/8/chartex" xmlns:cx2="http://schemas.microsoft.com/office/drawing/2015/10/21/chartex" xmlns:cx3="http://schemas.microsoft.com/office/drawing/2016/5/9/chartex" xmlns:cx4="http://schemas.microsoft.com/office/drawing/2016/5/10/chartex" xmlns:cx5="http://schemas.microsoft.com/office/drawing/2016/5/11/chartex" xmlns:cx6="http://schemas.microsoft.com/office/drawing/2016/5/12/chartex" xmlns:cx7="http://schemas.microsoft.com/office/drawing/2016/5/13/chartex" xmlns:cx8="http://schemas.microsoft.com/office/drawing/2016/5/14/chartex" xmlns:w16se="http://schemas.microsoft.com/office/word/2015/wordml/symex">
-            <w:pict>
-              <v:rect w14:anchorId="07013AE3" id="Rectangle 5" o:spid="_x0000_s1026" style="width:228.75pt;height:156.25pt;visibility:visible;mso-wrap-style:square;mso-left-percent:-10001;mso-top-percent:-10001;mso-position-horizontal:absolute;mso-position-horizontal-relative:char;mso-position-vertical:absolute;mso-position-vertical-relative:line;mso-left-percent:-10001;mso-top-percent:-10001;v-text-anchor:middle" o:gfxdata="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" fillcolor="#d8d8d8 [2732]" strokecolor="#0d0d0d [3069]" strokeweight="2.25pt">
-                <w10:anchorlock/>
-              </v:rect>
-            </w:pict>
-          </mc:Fallback>
-        </mc:AlternateContent>
-      </w:r>
-      <w:r>
-        <w:rPr>
-          <w:rFonts w:ascii="Cambria Math" w:hAnsi="Cambria Math"/>
-          <w:i/>
-          <w:iCs/>
           <w:sz w:val="24"/>
           <w:szCs w:val="24"/>
         </w:rPr>
         <w:t xml:space="preserve"> </w:t>
       </w:r>
+      <w:bookmarkStart w:id="0" w:name="_GoBack"/>
+      <w:bookmarkEnd w:id="0"/>
     </w:p>
     <w:p>
       <w:pPr>
@@ -3648,11 +3718,12 @@
           <w:sz w:val="24"/>
           <w:szCs w:val="24"/>
         </w:rPr>
+        <w:lastRenderedPageBreak/>
         <w:t>Qualitative analysis of the spectra proved to be more time consuming and less accurate in the long run than a quantitative minimization of the sum of squares of residual differences.</w:t>
       </w:r>
     </w:p>
     <w:sectPr>
-      <w:footerReference w:type="default" r:id="rId11"/>
+      <w:footerReference w:type="default" r:id="rId12"/>
       <w:type w:val="continuous"/>
       <w:pgSz w:w="12240" w:h="15840"/>
       <w:pgMar w:top="1440" w:right="1440" w:bottom="1440" w:left="1440" w:header="720" w:footer="720" w:gutter="0"/>
@@ -3708,7 +3779,7 @@
       <w:rPr>
         <w:noProof/>
       </w:rPr>
-      <w:t>3</w:t>
+      <w:t>4</w:t>
     </w:r>
     <w:r>
       <w:rPr>
@@ -4900,7 +4971,7 @@
 </file>
 
 <file path=customXml/itemProps1.xml><?xml version="1.0" encoding="utf-8"?>
-<ds:datastoreItem xmlns:ds="http://schemas.openxmlformats.org/officeDocument/2006/customXml" ds:itemID="{A8156CFB-BB71-433F-9DFE-4DF3E05E40D5}">
+<ds:datastoreItem xmlns:ds="http://schemas.openxmlformats.org/officeDocument/2006/customXml" ds:itemID="{08278381-CEE6-49A5-BFA8-CB8C42316EE0}">
   <ds:schemaRefs>
     <ds:schemaRef ds:uri="http://schemas.openxmlformats.org/officeDocument/2006/bibliography"/>
   </ds:schemaRefs>

</xml_diff>